<commit_message>
Updated with Alt 3 data
</commit_message>
<xml_diff>
--- a/Salinity_Zooplankton_analysis/Zooplankton-salinity-models.docx
+++ b/Salinity_Zooplankton_analysis/Zooplankton-salinity-models.docx
@@ -9469,7 +9469,7 @@
         <w:rPr>
           <w:rStyle w:val="VerbatimChar"/>
         </w:rPr>
-        <w:t xml:space="preserve">## te(SalSurf_s,doy_s) 19.00 11.64    0.98     0.2</w:t>
+        <w:t xml:space="preserve">## te(SalSurf_s,doy_s) 19.00 11.64    0.98    0.21</w:t>
       </w:r>
       <w:r>
         <w:br/>
@@ -39814,7 +39814,7 @@
       </w:r>
     </w:p>
     <w:bookmarkEnd w:id="263"/>
-    <w:bookmarkStart w:id="714" w:name="apply-model"/>
+    <w:bookmarkStart w:id="763" w:name="apply-model"/>
     <w:p>
       <w:pPr>
         <w:pStyle w:val="Heading1"/>
@@ -44380,7 +44380,7 @@
       </w:r>
     </w:p>
     <w:bookmarkEnd w:id="271"/>
-    <w:bookmarkStart w:id="713" w:name="result-plots"/>
+    <w:bookmarkStart w:id="762" w:name="result-plots"/>
     <w:p>
       <w:pPr>
         <w:pStyle w:val="Heading2"/>
@@ -50920,13 +50920,13 @@
     </w:p>
     <w:bookmarkEnd w:id="515"/>
     <w:bookmarkEnd w:id="516"/>
-    <w:bookmarkStart w:id="565" w:name="sal_alt4"/>
+    <w:bookmarkStart w:id="565" w:name="sal_alt3"/>
     <w:p>
       <w:pPr>
         <w:pStyle w:val="Heading3"/>
       </w:pPr>
       <w:r>
-        <w:t xml:space="preserve">sal_Alt4</w:t>
+        <w:t xml:space="preserve">sal_Alt3</w:t>
       </w:r>
     </w:p>
     <w:bookmarkStart w:id="520" w:name="acartela-6"/>
@@ -52226,13 +52226,13 @@
     </w:p>
     <w:bookmarkEnd w:id="564"/>
     <w:bookmarkEnd w:id="565"/>
-    <w:bookmarkStart w:id="614" w:name="sal_exp1"/>
+    <w:bookmarkStart w:id="614" w:name="sal_alt4"/>
     <w:p>
       <w:pPr>
         <w:pStyle w:val="Heading3"/>
       </w:pPr>
       <w:r>
-        <w:t xml:space="preserve">sal_EXP1</w:t>
+        <w:t xml:space="preserve">sal_Alt4</w:t>
       </w:r>
     </w:p>
     <w:bookmarkStart w:id="569" w:name="acartela-7"/>
@@ -52283,47 +52283,16 @@
         </w:rPr>
         <w:t xml:space="preserve">## -Inf</w:t>
       </w:r>
-      <w:r>
-        <w:br/>
-      </w:r>
-      <w:r>
-        <w:br/>
-      </w:r>
-      <w:r>
-        <w:rPr>
-          <w:rStyle w:val="VerbatimChar"/>
-        </w:rPr>
-        <w:t xml:space="preserve">## Warning in max(ids, na.rm = TRUE): no non-missing arguments to max; returning</w:t>
-      </w:r>
-      <w:r>
-        <w:br/>
-      </w:r>
-      <w:r>
-        <w:rPr>
-          <w:rStyle w:val="VerbatimChar"/>
-        </w:rPr>
-        <w:t xml:space="preserve">## -Inf</w:t>
-      </w:r>
-      <w:r>
-        <w:br/>
-      </w:r>
-      <w:r>
-        <w:br/>
-      </w:r>
-      <w:r>
-        <w:rPr>
-          <w:rStyle w:val="VerbatimChar"/>
-        </w:rPr>
-        <w:t xml:space="preserve">## Warning in max(ids, na.rm = TRUE): no non-missing arguments to max; returning</w:t>
-      </w:r>
-      <w:r>
-        <w:br/>
-      </w:r>
-      <w:r>
-        <w:rPr>
-          <w:rStyle w:val="VerbatimChar"/>
-        </w:rPr>
-        <w:t xml:space="preserve">## -Inf</w:t>
+    </w:p>
+    <w:p>
+      <w:pPr>
+        <w:pStyle w:val="SourceCode"/>
+      </w:pPr>
+      <w:r>
+        <w:rPr>
+          <w:rStyle w:val="VerbatimChar"/>
+        </w:rPr>
+        <w:t xml:space="preserve">## Warning: Removed 1 row containing missing values (`geom_line()`).</w:t>
       </w:r>
     </w:p>
     <w:p>
@@ -52402,12 +52371,11 @@
         </w:rPr>
         <w:t xml:space="preserve">## -Inf</w:t>
       </w:r>
-      <w:r>
-        <w:br/>
-      </w:r>
-      <w:r>
-        <w:br/>
-      </w:r>
+    </w:p>
+    <w:p>
+      <w:pPr>
+        <w:pStyle w:val="SourceCode"/>
+      </w:pPr>
       <w:r>
         <w:rPr>
           <w:rStyle w:val="VerbatimChar"/>
@@ -52423,47 +52391,16 @@
         </w:rPr>
         <w:t xml:space="preserve">## -Inf</w:t>
       </w:r>
-      <w:r>
-        <w:br/>
-      </w:r>
-      <w:r>
-        <w:br/>
-      </w:r>
-      <w:r>
-        <w:rPr>
-          <w:rStyle w:val="VerbatimChar"/>
-        </w:rPr>
-        <w:t xml:space="preserve">## Warning in max(ids, na.rm = TRUE): no non-missing arguments to max; returning</w:t>
-      </w:r>
-      <w:r>
-        <w:br/>
-      </w:r>
-      <w:r>
-        <w:rPr>
-          <w:rStyle w:val="VerbatimChar"/>
-        </w:rPr>
-        <w:t xml:space="preserve">## -Inf</w:t>
-      </w:r>
-      <w:r>
-        <w:br/>
-      </w:r>
-      <w:r>
-        <w:br/>
-      </w:r>
-      <w:r>
-        <w:rPr>
-          <w:rStyle w:val="VerbatimChar"/>
-        </w:rPr>
-        <w:t xml:space="preserve">## Warning in max(ids, na.rm = TRUE): no non-missing arguments to max; returning</w:t>
-      </w:r>
-      <w:r>
-        <w:br/>
-      </w:r>
-      <w:r>
-        <w:rPr>
-          <w:rStyle w:val="VerbatimChar"/>
-        </w:rPr>
-        <w:t xml:space="preserve">## -Inf</w:t>
+    </w:p>
+    <w:p>
+      <w:pPr>
+        <w:pStyle w:val="SourceCode"/>
+      </w:pPr>
+      <w:r>
+        <w:rPr>
+          <w:rStyle w:val="VerbatimChar"/>
+        </w:rPr>
+        <w:t xml:space="preserve">## Warning: Removed 1 row containing missing values (`geom_line()`).</w:t>
       </w:r>
     </w:p>
     <w:p>
@@ -52542,12 +52479,11 @@
         </w:rPr>
         <w:t xml:space="preserve">## -Inf</w:t>
       </w:r>
-      <w:r>
-        <w:br/>
-      </w:r>
-      <w:r>
-        <w:br/>
-      </w:r>
+    </w:p>
+    <w:p>
+      <w:pPr>
+        <w:pStyle w:val="SourceCode"/>
+      </w:pPr>
       <w:r>
         <w:rPr>
           <w:rStyle w:val="VerbatimChar"/>
@@ -52563,47 +52499,16 @@
         </w:rPr>
         <w:t xml:space="preserve">## -Inf</w:t>
       </w:r>
-      <w:r>
-        <w:br/>
-      </w:r>
-      <w:r>
-        <w:br/>
-      </w:r>
-      <w:r>
-        <w:rPr>
-          <w:rStyle w:val="VerbatimChar"/>
-        </w:rPr>
-        <w:t xml:space="preserve">## Warning in max(ids, na.rm = TRUE): no non-missing arguments to max; returning</w:t>
-      </w:r>
-      <w:r>
-        <w:br/>
-      </w:r>
-      <w:r>
-        <w:rPr>
-          <w:rStyle w:val="VerbatimChar"/>
-        </w:rPr>
-        <w:t xml:space="preserve">## -Inf</w:t>
-      </w:r>
-      <w:r>
-        <w:br/>
-      </w:r>
-      <w:r>
-        <w:br/>
-      </w:r>
-      <w:r>
-        <w:rPr>
-          <w:rStyle w:val="VerbatimChar"/>
-        </w:rPr>
-        <w:t xml:space="preserve">## Warning in max(ids, na.rm = TRUE): no non-missing arguments to max; returning</w:t>
-      </w:r>
-      <w:r>
-        <w:br/>
-      </w:r>
-      <w:r>
-        <w:rPr>
-          <w:rStyle w:val="VerbatimChar"/>
-        </w:rPr>
-        <w:t xml:space="preserve">## -Inf</w:t>
+    </w:p>
+    <w:p>
+      <w:pPr>
+        <w:pStyle w:val="SourceCode"/>
+      </w:pPr>
+      <w:r>
+        <w:rPr>
+          <w:rStyle w:val="VerbatimChar"/>
+        </w:rPr>
+        <w:t xml:space="preserve">## Warning: Removed 1 row containing missing values (`geom_line()`).</w:t>
       </w:r>
     </w:p>
     <w:p>
@@ -52682,12 +52587,11 @@
         </w:rPr>
         <w:t xml:space="preserve">## -Inf</w:t>
       </w:r>
-      <w:r>
-        <w:br/>
-      </w:r>
-      <w:r>
-        <w:br/>
-      </w:r>
+    </w:p>
+    <w:p>
+      <w:pPr>
+        <w:pStyle w:val="SourceCode"/>
+      </w:pPr>
       <w:r>
         <w:rPr>
           <w:rStyle w:val="VerbatimChar"/>
@@ -52703,47 +52607,16 @@
         </w:rPr>
         <w:t xml:space="preserve">## -Inf</w:t>
       </w:r>
-      <w:r>
-        <w:br/>
-      </w:r>
-      <w:r>
-        <w:br/>
-      </w:r>
-      <w:r>
-        <w:rPr>
-          <w:rStyle w:val="VerbatimChar"/>
-        </w:rPr>
-        <w:t xml:space="preserve">## Warning in max(ids, na.rm = TRUE): no non-missing arguments to max; returning</w:t>
-      </w:r>
-      <w:r>
-        <w:br/>
-      </w:r>
-      <w:r>
-        <w:rPr>
-          <w:rStyle w:val="VerbatimChar"/>
-        </w:rPr>
-        <w:t xml:space="preserve">## -Inf</w:t>
-      </w:r>
-      <w:r>
-        <w:br/>
-      </w:r>
-      <w:r>
-        <w:br/>
-      </w:r>
-      <w:r>
-        <w:rPr>
-          <w:rStyle w:val="VerbatimChar"/>
-        </w:rPr>
-        <w:t xml:space="preserve">## Warning in max(ids, na.rm = TRUE): no non-missing arguments to max; returning</w:t>
-      </w:r>
-      <w:r>
-        <w:br/>
-      </w:r>
-      <w:r>
-        <w:rPr>
-          <w:rStyle w:val="VerbatimChar"/>
-        </w:rPr>
-        <w:t xml:space="preserve">## -Inf</w:t>
+    </w:p>
+    <w:p>
+      <w:pPr>
+        <w:pStyle w:val="SourceCode"/>
+      </w:pPr>
+      <w:r>
+        <w:rPr>
+          <w:rStyle w:val="VerbatimChar"/>
+        </w:rPr>
+        <w:t xml:space="preserve">## Warning: Removed 1 row containing missing values (`geom_line()`).</w:t>
       </w:r>
     </w:p>
     <w:p>
@@ -52822,12 +52695,11 @@
         </w:rPr>
         <w:t xml:space="preserve">## -Inf</w:t>
       </w:r>
-      <w:r>
-        <w:br/>
-      </w:r>
-      <w:r>
-        <w:br/>
-      </w:r>
+    </w:p>
+    <w:p>
+      <w:pPr>
+        <w:pStyle w:val="SourceCode"/>
+      </w:pPr>
       <w:r>
         <w:rPr>
           <w:rStyle w:val="VerbatimChar"/>
@@ -52843,47 +52715,16 @@
         </w:rPr>
         <w:t xml:space="preserve">## -Inf</w:t>
       </w:r>
-      <w:r>
-        <w:br/>
-      </w:r>
-      <w:r>
-        <w:br/>
-      </w:r>
-      <w:r>
-        <w:rPr>
-          <w:rStyle w:val="VerbatimChar"/>
-        </w:rPr>
-        <w:t xml:space="preserve">## Warning in max(ids, na.rm = TRUE): no non-missing arguments to max; returning</w:t>
-      </w:r>
-      <w:r>
-        <w:br/>
-      </w:r>
-      <w:r>
-        <w:rPr>
-          <w:rStyle w:val="VerbatimChar"/>
-        </w:rPr>
-        <w:t xml:space="preserve">## -Inf</w:t>
-      </w:r>
-      <w:r>
-        <w:br/>
-      </w:r>
-      <w:r>
-        <w:br/>
-      </w:r>
-      <w:r>
-        <w:rPr>
-          <w:rStyle w:val="VerbatimChar"/>
-        </w:rPr>
-        <w:t xml:space="preserve">## Warning in max(ids, na.rm = TRUE): no non-missing arguments to max; returning</w:t>
-      </w:r>
-      <w:r>
-        <w:br/>
-      </w:r>
-      <w:r>
-        <w:rPr>
-          <w:rStyle w:val="VerbatimChar"/>
-        </w:rPr>
-        <w:t xml:space="preserve">## -Inf</w:t>
+    </w:p>
+    <w:p>
+      <w:pPr>
+        <w:pStyle w:val="SourceCode"/>
+      </w:pPr>
+      <w:r>
+        <w:rPr>
+          <w:rStyle w:val="VerbatimChar"/>
+        </w:rPr>
+        <w:t xml:space="preserve">## Warning: Removed 1 row containing missing values (`geom_line()`).</w:t>
       </w:r>
     </w:p>
     <w:p>
@@ -52962,12 +52803,11 @@
         </w:rPr>
         <w:t xml:space="preserve">## -Inf</w:t>
       </w:r>
-      <w:r>
-        <w:br/>
-      </w:r>
-      <w:r>
-        <w:br/>
-      </w:r>
+    </w:p>
+    <w:p>
+      <w:pPr>
+        <w:pStyle w:val="SourceCode"/>
+      </w:pPr>
       <w:r>
         <w:rPr>
           <w:rStyle w:val="VerbatimChar"/>
@@ -52983,47 +52823,16 @@
         </w:rPr>
         <w:t xml:space="preserve">## -Inf</w:t>
       </w:r>
-      <w:r>
-        <w:br/>
-      </w:r>
-      <w:r>
-        <w:br/>
-      </w:r>
-      <w:r>
-        <w:rPr>
-          <w:rStyle w:val="VerbatimChar"/>
-        </w:rPr>
-        <w:t xml:space="preserve">## Warning in max(ids, na.rm = TRUE): no non-missing arguments to max; returning</w:t>
-      </w:r>
-      <w:r>
-        <w:br/>
-      </w:r>
-      <w:r>
-        <w:rPr>
-          <w:rStyle w:val="VerbatimChar"/>
-        </w:rPr>
-        <w:t xml:space="preserve">## -Inf</w:t>
-      </w:r>
-      <w:r>
-        <w:br/>
-      </w:r>
-      <w:r>
-        <w:br/>
-      </w:r>
-      <w:r>
-        <w:rPr>
-          <w:rStyle w:val="VerbatimChar"/>
-        </w:rPr>
-        <w:t xml:space="preserve">## Warning in max(ids, na.rm = TRUE): no non-missing arguments to max; returning</w:t>
-      </w:r>
-      <w:r>
-        <w:br/>
-      </w:r>
-      <w:r>
-        <w:rPr>
-          <w:rStyle w:val="VerbatimChar"/>
-        </w:rPr>
-        <w:t xml:space="preserve">## -Inf</w:t>
+    </w:p>
+    <w:p>
+      <w:pPr>
+        <w:pStyle w:val="SourceCode"/>
+      </w:pPr>
+      <w:r>
+        <w:rPr>
+          <w:rStyle w:val="VerbatimChar"/>
+        </w:rPr>
+        <w:t xml:space="preserve">## Warning: Removed 1 row containing missing values (`geom_line()`).</w:t>
       </w:r>
     </w:p>
     <w:p>
@@ -53102,12 +52911,11 @@
         </w:rPr>
         <w:t xml:space="preserve">## -Inf</w:t>
       </w:r>
-      <w:r>
-        <w:br/>
-      </w:r>
-      <w:r>
-        <w:br/>
-      </w:r>
+    </w:p>
+    <w:p>
+      <w:pPr>
+        <w:pStyle w:val="SourceCode"/>
+      </w:pPr>
       <w:r>
         <w:rPr>
           <w:rStyle w:val="VerbatimChar"/>
@@ -53123,47 +52931,16 @@
         </w:rPr>
         <w:t xml:space="preserve">## -Inf</w:t>
       </w:r>
-      <w:r>
-        <w:br/>
-      </w:r>
-      <w:r>
-        <w:br/>
-      </w:r>
-      <w:r>
-        <w:rPr>
-          <w:rStyle w:val="VerbatimChar"/>
-        </w:rPr>
-        <w:t xml:space="preserve">## Warning in max(ids, na.rm = TRUE): no non-missing arguments to max; returning</w:t>
-      </w:r>
-      <w:r>
-        <w:br/>
-      </w:r>
-      <w:r>
-        <w:rPr>
-          <w:rStyle w:val="VerbatimChar"/>
-        </w:rPr>
-        <w:t xml:space="preserve">## -Inf</w:t>
-      </w:r>
-      <w:r>
-        <w:br/>
-      </w:r>
-      <w:r>
-        <w:br/>
-      </w:r>
-      <w:r>
-        <w:rPr>
-          <w:rStyle w:val="VerbatimChar"/>
-        </w:rPr>
-        <w:t xml:space="preserve">## Warning in max(ids, na.rm = TRUE): no non-missing arguments to max; returning</w:t>
-      </w:r>
-      <w:r>
-        <w:br/>
-      </w:r>
-      <w:r>
-        <w:rPr>
-          <w:rStyle w:val="VerbatimChar"/>
-        </w:rPr>
-        <w:t xml:space="preserve">## -Inf</w:t>
+    </w:p>
+    <w:p>
+      <w:pPr>
+        <w:pStyle w:val="SourceCode"/>
+      </w:pPr>
+      <w:r>
+        <w:rPr>
+          <w:rStyle w:val="VerbatimChar"/>
+        </w:rPr>
+        <w:t xml:space="preserve">## Warning: Removed 1 row containing missing values (`geom_line()`).</w:t>
       </w:r>
     </w:p>
     <w:p>
@@ -53242,12 +53019,11 @@
         </w:rPr>
         <w:t xml:space="preserve">## -Inf</w:t>
       </w:r>
-      <w:r>
-        <w:br/>
-      </w:r>
-      <w:r>
-        <w:br/>
-      </w:r>
+    </w:p>
+    <w:p>
+      <w:pPr>
+        <w:pStyle w:val="SourceCode"/>
+      </w:pPr>
       <w:r>
         <w:rPr>
           <w:rStyle w:val="VerbatimChar"/>
@@ -53263,47 +53039,16 @@
         </w:rPr>
         <w:t xml:space="preserve">## -Inf</w:t>
       </w:r>
-      <w:r>
-        <w:br/>
-      </w:r>
-      <w:r>
-        <w:br/>
-      </w:r>
-      <w:r>
-        <w:rPr>
-          <w:rStyle w:val="VerbatimChar"/>
-        </w:rPr>
-        <w:t xml:space="preserve">## Warning in max(ids, na.rm = TRUE): no non-missing arguments to max; returning</w:t>
-      </w:r>
-      <w:r>
-        <w:br/>
-      </w:r>
-      <w:r>
-        <w:rPr>
-          <w:rStyle w:val="VerbatimChar"/>
-        </w:rPr>
-        <w:t xml:space="preserve">## -Inf</w:t>
-      </w:r>
-      <w:r>
-        <w:br/>
-      </w:r>
-      <w:r>
-        <w:br/>
-      </w:r>
-      <w:r>
-        <w:rPr>
-          <w:rStyle w:val="VerbatimChar"/>
-        </w:rPr>
-        <w:t xml:space="preserve">## Warning in max(ids, na.rm = TRUE): no non-missing arguments to max; returning</w:t>
-      </w:r>
-      <w:r>
-        <w:br/>
-      </w:r>
-      <w:r>
-        <w:rPr>
-          <w:rStyle w:val="VerbatimChar"/>
-        </w:rPr>
-        <w:t xml:space="preserve">## -Inf</w:t>
+    </w:p>
+    <w:p>
+      <w:pPr>
+        <w:pStyle w:val="SourceCode"/>
+      </w:pPr>
+      <w:r>
+        <w:rPr>
+          <w:rStyle w:val="VerbatimChar"/>
+        </w:rPr>
+        <w:t xml:space="preserve">## Warning: Removed 1 row containing missing values (`geom_line()`).</w:t>
       </w:r>
     </w:p>
     <w:p>
@@ -53382,12 +53127,11 @@
         </w:rPr>
         <w:t xml:space="preserve">## -Inf</w:t>
       </w:r>
-      <w:r>
-        <w:br/>
-      </w:r>
-      <w:r>
-        <w:br/>
-      </w:r>
+    </w:p>
+    <w:p>
+      <w:pPr>
+        <w:pStyle w:val="SourceCode"/>
+      </w:pPr>
       <w:r>
         <w:rPr>
           <w:rStyle w:val="VerbatimChar"/>
@@ -53403,47 +53147,16 @@
         </w:rPr>
         <w:t xml:space="preserve">## -Inf</w:t>
       </w:r>
-      <w:r>
-        <w:br/>
-      </w:r>
-      <w:r>
-        <w:br/>
-      </w:r>
-      <w:r>
-        <w:rPr>
-          <w:rStyle w:val="VerbatimChar"/>
-        </w:rPr>
-        <w:t xml:space="preserve">## Warning in max(ids, na.rm = TRUE): no non-missing arguments to max; returning</w:t>
-      </w:r>
-      <w:r>
-        <w:br/>
-      </w:r>
-      <w:r>
-        <w:rPr>
-          <w:rStyle w:val="VerbatimChar"/>
-        </w:rPr>
-        <w:t xml:space="preserve">## -Inf</w:t>
-      </w:r>
-      <w:r>
-        <w:br/>
-      </w:r>
-      <w:r>
-        <w:br/>
-      </w:r>
-      <w:r>
-        <w:rPr>
-          <w:rStyle w:val="VerbatimChar"/>
-        </w:rPr>
-        <w:t xml:space="preserve">## Warning in max(ids, na.rm = TRUE): no non-missing arguments to max; returning</w:t>
-      </w:r>
-      <w:r>
-        <w:br/>
-      </w:r>
-      <w:r>
-        <w:rPr>
-          <w:rStyle w:val="VerbatimChar"/>
-        </w:rPr>
-        <w:t xml:space="preserve">## -Inf</w:t>
+    </w:p>
+    <w:p>
+      <w:pPr>
+        <w:pStyle w:val="SourceCode"/>
+      </w:pPr>
+      <w:r>
+        <w:rPr>
+          <w:rStyle w:val="VerbatimChar"/>
+        </w:rPr>
+        <w:t xml:space="preserve">## Warning: Removed 1 row containing missing values (`geom_line()`).</w:t>
       </w:r>
     </w:p>
     <w:p>
@@ -53522,12 +53235,11 @@
         </w:rPr>
         <w:t xml:space="preserve">## -Inf</w:t>
       </w:r>
-      <w:r>
-        <w:br/>
-      </w:r>
-      <w:r>
-        <w:br/>
-      </w:r>
+    </w:p>
+    <w:p>
+      <w:pPr>
+        <w:pStyle w:val="SourceCode"/>
+      </w:pPr>
       <w:r>
         <w:rPr>
           <w:rStyle w:val="VerbatimChar"/>
@@ -53543,47 +53255,16 @@
         </w:rPr>
         <w:t xml:space="preserve">## -Inf</w:t>
       </w:r>
-      <w:r>
-        <w:br/>
-      </w:r>
-      <w:r>
-        <w:br/>
-      </w:r>
-      <w:r>
-        <w:rPr>
-          <w:rStyle w:val="VerbatimChar"/>
-        </w:rPr>
-        <w:t xml:space="preserve">## Warning in max(ids, na.rm = TRUE): no non-missing arguments to max; returning</w:t>
-      </w:r>
-      <w:r>
-        <w:br/>
-      </w:r>
-      <w:r>
-        <w:rPr>
-          <w:rStyle w:val="VerbatimChar"/>
-        </w:rPr>
-        <w:t xml:space="preserve">## -Inf</w:t>
-      </w:r>
-      <w:r>
-        <w:br/>
-      </w:r>
-      <w:r>
-        <w:br/>
-      </w:r>
-      <w:r>
-        <w:rPr>
-          <w:rStyle w:val="VerbatimChar"/>
-        </w:rPr>
-        <w:t xml:space="preserve">## Warning in max(ids, na.rm = TRUE): no non-missing arguments to max; returning</w:t>
-      </w:r>
-      <w:r>
-        <w:br/>
-      </w:r>
-      <w:r>
-        <w:rPr>
-          <w:rStyle w:val="VerbatimChar"/>
-        </w:rPr>
-        <w:t xml:space="preserve">## -Inf</w:t>
+    </w:p>
+    <w:p>
+      <w:pPr>
+        <w:pStyle w:val="SourceCode"/>
+      </w:pPr>
+      <w:r>
+        <w:rPr>
+          <w:rStyle w:val="VerbatimChar"/>
+        </w:rPr>
+        <w:t xml:space="preserve">## Warning: Removed 1 row containing missing values (`geom_line()`).</w:t>
       </w:r>
     </w:p>
     <w:p>
@@ -53662,12 +53343,11 @@
         </w:rPr>
         <w:t xml:space="preserve">## -Inf</w:t>
       </w:r>
-      <w:r>
-        <w:br/>
-      </w:r>
-      <w:r>
-        <w:br/>
-      </w:r>
+    </w:p>
+    <w:p>
+      <w:pPr>
+        <w:pStyle w:val="SourceCode"/>
+      </w:pPr>
       <w:r>
         <w:rPr>
           <w:rStyle w:val="VerbatimChar"/>
@@ -53683,47 +53363,16 @@
         </w:rPr>
         <w:t xml:space="preserve">## -Inf</w:t>
       </w:r>
-      <w:r>
-        <w:br/>
-      </w:r>
-      <w:r>
-        <w:br/>
-      </w:r>
-      <w:r>
-        <w:rPr>
-          <w:rStyle w:val="VerbatimChar"/>
-        </w:rPr>
-        <w:t xml:space="preserve">## Warning in max(ids, na.rm = TRUE): no non-missing arguments to max; returning</w:t>
-      </w:r>
-      <w:r>
-        <w:br/>
-      </w:r>
-      <w:r>
-        <w:rPr>
-          <w:rStyle w:val="VerbatimChar"/>
-        </w:rPr>
-        <w:t xml:space="preserve">## -Inf</w:t>
-      </w:r>
-      <w:r>
-        <w:br/>
-      </w:r>
-      <w:r>
-        <w:br/>
-      </w:r>
-      <w:r>
-        <w:rPr>
-          <w:rStyle w:val="VerbatimChar"/>
-        </w:rPr>
-        <w:t xml:space="preserve">## Warning in max(ids, na.rm = TRUE): no non-missing arguments to max; returning</w:t>
-      </w:r>
-      <w:r>
-        <w:br/>
-      </w:r>
-      <w:r>
-        <w:rPr>
-          <w:rStyle w:val="VerbatimChar"/>
-        </w:rPr>
-        <w:t xml:space="preserve">## -Inf</w:t>
+    </w:p>
+    <w:p>
+      <w:pPr>
+        <w:pStyle w:val="SourceCode"/>
+      </w:pPr>
+      <w:r>
+        <w:rPr>
+          <w:rStyle w:val="VerbatimChar"/>
+        </w:rPr>
+        <w:t xml:space="preserve">## Warning: Removed 1 row containing missing values (`geom_line()`).</w:t>
       </w:r>
     </w:p>
     <w:p>
@@ -53802,12 +53451,11 @@
         </w:rPr>
         <w:t xml:space="preserve">## -Inf</w:t>
       </w:r>
-      <w:r>
-        <w:br/>
-      </w:r>
-      <w:r>
-        <w:br/>
-      </w:r>
+    </w:p>
+    <w:p>
+      <w:pPr>
+        <w:pStyle w:val="SourceCode"/>
+      </w:pPr>
       <w:r>
         <w:rPr>
           <w:rStyle w:val="VerbatimChar"/>
@@ -53823,47 +53471,16 @@
         </w:rPr>
         <w:t xml:space="preserve">## -Inf</w:t>
       </w:r>
-      <w:r>
-        <w:br/>
-      </w:r>
-      <w:r>
-        <w:br/>
-      </w:r>
-      <w:r>
-        <w:rPr>
-          <w:rStyle w:val="VerbatimChar"/>
-        </w:rPr>
-        <w:t xml:space="preserve">## Warning in max(ids, na.rm = TRUE): no non-missing arguments to max; returning</w:t>
-      </w:r>
-      <w:r>
-        <w:br/>
-      </w:r>
-      <w:r>
-        <w:rPr>
-          <w:rStyle w:val="VerbatimChar"/>
-        </w:rPr>
-        <w:t xml:space="preserve">## -Inf</w:t>
-      </w:r>
-      <w:r>
-        <w:br/>
-      </w:r>
-      <w:r>
-        <w:br/>
-      </w:r>
-      <w:r>
-        <w:rPr>
-          <w:rStyle w:val="VerbatimChar"/>
-        </w:rPr>
-        <w:t xml:space="preserve">## Warning in max(ids, na.rm = TRUE): no non-missing arguments to max; returning</w:t>
-      </w:r>
-      <w:r>
-        <w:br/>
-      </w:r>
-      <w:r>
-        <w:rPr>
-          <w:rStyle w:val="VerbatimChar"/>
-        </w:rPr>
-        <w:t xml:space="preserve">## -Inf</w:t>
+    </w:p>
+    <w:p>
+      <w:pPr>
+        <w:pStyle w:val="SourceCode"/>
+      </w:pPr>
+      <w:r>
+        <w:rPr>
+          <w:rStyle w:val="VerbatimChar"/>
+        </w:rPr>
+        <w:t xml:space="preserve">## Warning: Removed 1 row containing missing values (`geom_line()`).</w:t>
       </w:r>
     </w:p>
     <w:p>
@@ -53915,13 +53532,13 @@
     </w:p>
     <w:bookmarkEnd w:id="613"/>
     <w:bookmarkEnd w:id="614"/>
-    <w:bookmarkStart w:id="663" w:name="sal_exp3"/>
+    <w:bookmarkStart w:id="663" w:name="sal_exp1"/>
     <w:p>
       <w:pPr>
         <w:pStyle w:val="Heading3"/>
       </w:pPr>
       <w:r>
-        <w:t xml:space="preserve">sal_EXP3</w:t>
+        <w:t xml:space="preserve">sal_EXP1</w:t>
       </w:r>
     </w:p>
     <w:bookmarkStart w:id="618" w:name="acartela-8"/>
@@ -53952,12 +53569,11 @@
         </w:rPr>
         <w:t xml:space="preserve">## -Inf</w:t>
       </w:r>
-      <w:r>
-        <w:br/>
-      </w:r>
-      <w:r>
-        <w:br/>
-      </w:r>
+    </w:p>
+    <w:p>
+      <w:pPr>
+        <w:pStyle w:val="SourceCode"/>
+      </w:pPr>
       <w:r>
         <w:rPr>
           <w:rStyle w:val="VerbatimChar"/>
@@ -55605,13 +55221,13 @@
     </w:p>
     <w:bookmarkEnd w:id="662"/>
     <w:bookmarkEnd w:id="663"/>
-    <w:bookmarkStart w:id="712" w:name="sal_naa"/>
+    <w:bookmarkStart w:id="712" w:name="sal_exp3"/>
     <w:p>
       <w:pPr>
         <w:pStyle w:val="Heading3"/>
       </w:pPr>
       <w:r>
-        <w:t xml:space="preserve">sal_NAA</w:t>
+        <w:t xml:space="preserve">sal_EXP3</w:t>
       </w:r>
     </w:p>
     <w:bookmarkStart w:id="667" w:name="acartela-9"/>
@@ -55663,16 +55279,47 @@
         </w:rPr>
         <w:t xml:space="preserve">## -Inf</w:t>
       </w:r>
-    </w:p>
-    <w:p>
-      <w:pPr>
-        <w:pStyle w:val="SourceCode"/>
-      </w:pPr>
-      <w:r>
-        <w:rPr>
-          <w:rStyle w:val="VerbatimChar"/>
-        </w:rPr>
-        <w:t xml:space="preserve">## Warning: Removed 1 row containing missing values (`geom_line()`).</w:t>
+      <w:r>
+        <w:br/>
+      </w:r>
+      <w:r>
+        <w:br/>
+      </w:r>
+      <w:r>
+        <w:rPr>
+          <w:rStyle w:val="VerbatimChar"/>
+        </w:rPr>
+        <w:t xml:space="preserve">## Warning in max(ids, na.rm = TRUE): no non-missing arguments to max; returning</w:t>
+      </w:r>
+      <w:r>
+        <w:br/>
+      </w:r>
+      <w:r>
+        <w:rPr>
+          <w:rStyle w:val="VerbatimChar"/>
+        </w:rPr>
+        <w:t xml:space="preserve">## -Inf</w:t>
+      </w:r>
+      <w:r>
+        <w:br/>
+      </w:r>
+      <w:r>
+        <w:br/>
+      </w:r>
+      <w:r>
+        <w:rPr>
+          <w:rStyle w:val="VerbatimChar"/>
+        </w:rPr>
+        <w:t xml:space="preserve">## Warning in max(ids, na.rm = TRUE): no non-missing arguments to max; returning</w:t>
+      </w:r>
+      <w:r>
+        <w:br/>
+      </w:r>
+      <w:r>
+        <w:rPr>
+          <w:rStyle w:val="VerbatimChar"/>
+        </w:rPr>
+        <w:t xml:space="preserve">## -Inf</w:t>
       </w:r>
     </w:p>
     <w:p>
@@ -55751,11 +55398,12 @@
         </w:rPr>
         <w:t xml:space="preserve">## -Inf</w:t>
       </w:r>
-    </w:p>
-    <w:p>
-      <w:pPr>
-        <w:pStyle w:val="SourceCode"/>
-      </w:pPr>
+      <w:r>
+        <w:br/>
+      </w:r>
+      <w:r>
+        <w:br/>
+      </w:r>
       <w:r>
         <w:rPr>
           <w:rStyle w:val="VerbatimChar"/>
@@ -55771,16 +55419,47 @@
         </w:rPr>
         <w:t xml:space="preserve">## -Inf</w:t>
       </w:r>
-    </w:p>
-    <w:p>
-      <w:pPr>
-        <w:pStyle w:val="SourceCode"/>
-      </w:pPr>
-      <w:r>
-        <w:rPr>
-          <w:rStyle w:val="VerbatimChar"/>
-        </w:rPr>
-        <w:t xml:space="preserve">## Warning: Removed 1 row containing missing values (`geom_line()`).</w:t>
+      <w:r>
+        <w:br/>
+      </w:r>
+      <w:r>
+        <w:br/>
+      </w:r>
+      <w:r>
+        <w:rPr>
+          <w:rStyle w:val="VerbatimChar"/>
+        </w:rPr>
+        <w:t xml:space="preserve">## Warning in max(ids, na.rm = TRUE): no non-missing arguments to max; returning</w:t>
+      </w:r>
+      <w:r>
+        <w:br/>
+      </w:r>
+      <w:r>
+        <w:rPr>
+          <w:rStyle w:val="VerbatimChar"/>
+        </w:rPr>
+        <w:t xml:space="preserve">## -Inf</w:t>
+      </w:r>
+      <w:r>
+        <w:br/>
+      </w:r>
+      <w:r>
+        <w:br/>
+      </w:r>
+      <w:r>
+        <w:rPr>
+          <w:rStyle w:val="VerbatimChar"/>
+        </w:rPr>
+        <w:t xml:space="preserve">## Warning in max(ids, na.rm = TRUE): no non-missing arguments to max; returning</w:t>
+      </w:r>
+      <w:r>
+        <w:br/>
+      </w:r>
+      <w:r>
+        <w:rPr>
+          <w:rStyle w:val="VerbatimChar"/>
+        </w:rPr>
+        <w:t xml:space="preserve">## -Inf</w:t>
       </w:r>
     </w:p>
     <w:p>
@@ -55859,11 +55538,12 @@
         </w:rPr>
         <w:t xml:space="preserve">## -Inf</w:t>
       </w:r>
-    </w:p>
-    <w:p>
-      <w:pPr>
-        <w:pStyle w:val="SourceCode"/>
-      </w:pPr>
+      <w:r>
+        <w:br/>
+      </w:r>
+      <w:r>
+        <w:br/>
+      </w:r>
       <w:r>
         <w:rPr>
           <w:rStyle w:val="VerbatimChar"/>
@@ -55879,16 +55559,47 @@
         </w:rPr>
         <w:t xml:space="preserve">## -Inf</w:t>
       </w:r>
-    </w:p>
-    <w:p>
-      <w:pPr>
-        <w:pStyle w:val="SourceCode"/>
-      </w:pPr>
-      <w:r>
-        <w:rPr>
-          <w:rStyle w:val="VerbatimChar"/>
-        </w:rPr>
-        <w:t xml:space="preserve">## Warning: Removed 1 row containing missing values (`geom_line()`).</w:t>
+      <w:r>
+        <w:br/>
+      </w:r>
+      <w:r>
+        <w:br/>
+      </w:r>
+      <w:r>
+        <w:rPr>
+          <w:rStyle w:val="VerbatimChar"/>
+        </w:rPr>
+        <w:t xml:space="preserve">## Warning in max(ids, na.rm = TRUE): no non-missing arguments to max; returning</w:t>
+      </w:r>
+      <w:r>
+        <w:br/>
+      </w:r>
+      <w:r>
+        <w:rPr>
+          <w:rStyle w:val="VerbatimChar"/>
+        </w:rPr>
+        <w:t xml:space="preserve">## -Inf</w:t>
+      </w:r>
+      <w:r>
+        <w:br/>
+      </w:r>
+      <w:r>
+        <w:br/>
+      </w:r>
+      <w:r>
+        <w:rPr>
+          <w:rStyle w:val="VerbatimChar"/>
+        </w:rPr>
+        <w:t xml:space="preserve">## Warning in max(ids, na.rm = TRUE): no non-missing arguments to max; returning</w:t>
+      </w:r>
+      <w:r>
+        <w:br/>
+      </w:r>
+      <w:r>
+        <w:rPr>
+          <w:rStyle w:val="VerbatimChar"/>
+        </w:rPr>
+        <w:t xml:space="preserve">## -Inf</w:t>
       </w:r>
     </w:p>
     <w:p>
@@ -55967,11 +55678,12 @@
         </w:rPr>
         <w:t xml:space="preserve">## -Inf</w:t>
       </w:r>
-    </w:p>
-    <w:p>
-      <w:pPr>
-        <w:pStyle w:val="SourceCode"/>
-      </w:pPr>
+      <w:r>
+        <w:br/>
+      </w:r>
+      <w:r>
+        <w:br/>
+      </w:r>
       <w:r>
         <w:rPr>
           <w:rStyle w:val="VerbatimChar"/>
@@ -55987,16 +55699,47 @@
         </w:rPr>
         <w:t xml:space="preserve">## -Inf</w:t>
       </w:r>
-    </w:p>
-    <w:p>
-      <w:pPr>
-        <w:pStyle w:val="SourceCode"/>
-      </w:pPr>
-      <w:r>
-        <w:rPr>
-          <w:rStyle w:val="VerbatimChar"/>
-        </w:rPr>
-        <w:t xml:space="preserve">## Warning: Removed 1 row containing missing values (`geom_line()`).</w:t>
+      <w:r>
+        <w:br/>
+      </w:r>
+      <w:r>
+        <w:br/>
+      </w:r>
+      <w:r>
+        <w:rPr>
+          <w:rStyle w:val="VerbatimChar"/>
+        </w:rPr>
+        <w:t xml:space="preserve">## Warning in max(ids, na.rm = TRUE): no non-missing arguments to max; returning</w:t>
+      </w:r>
+      <w:r>
+        <w:br/>
+      </w:r>
+      <w:r>
+        <w:rPr>
+          <w:rStyle w:val="VerbatimChar"/>
+        </w:rPr>
+        <w:t xml:space="preserve">## -Inf</w:t>
+      </w:r>
+      <w:r>
+        <w:br/>
+      </w:r>
+      <w:r>
+        <w:br/>
+      </w:r>
+      <w:r>
+        <w:rPr>
+          <w:rStyle w:val="VerbatimChar"/>
+        </w:rPr>
+        <w:t xml:space="preserve">## Warning in max(ids, na.rm = TRUE): no non-missing arguments to max; returning</w:t>
+      </w:r>
+      <w:r>
+        <w:br/>
+      </w:r>
+      <w:r>
+        <w:rPr>
+          <w:rStyle w:val="VerbatimChar"/>
+        </w:rPr>
+        <w:t xml:space="preserve">## -Inf</w:t>
       </w:r>
     </w:p>
     <w:p>
@@ -56075,11 +55818,12 @@
         </w:rPr>
         <w:t xml:space="preserve">## -Inf</w:t>
       </w:r>
-    </w:p>
-    <w:p>
-      <w:pPr>
-        <w:pStyle w:val="SourceCode"/>
-      </w:pPr>
+      <w:r>
+        <w:br/>
+      </w:r>
+      <w:r>
+        <w:br/>
+      </w:r>
       <w:r>
         <w:rPr>
           <w:rStyle w:val="VerbatimChar"/>
@@ -56095,16 +55839,47 @@
         </w:rPr>
         <w:t xml:space="preserve">## -Inf</w:t>
       </w:r>
-    </w:p>
-    <w:p>
-      <w:pPr>
-        <w:pStyle w:val="SourceCode"/>
-      </w:pPr>
-      <w:r>
-        <w:rPr>
-          <w:rStyle w:val="VerbatimChar"/>
-        </w:rPr>
-        <w:t xml:space="preserve">## Warning: Removed 1 row containing missing values (`geom_line()`).</w:t>
+      <w:r>
+        <w:br/>
+      </w:r>
+      <w:r>
+        <w:br/>
+      </w:r>
+      <w:r>
+        <w:rPr>
+          <w:rStyle w:val="VerbatimChar"/>
+        </w:rPr>
+        <w:t xml:space="preserve">## Warning in max(ids, na.rm = TRUE): no non-missing arguments to max; returning</w:t>
+      </w:r>
+      <w:r>
+        <w:br/>
+      </w:r>
+      <w:r>
+        <w:rPr>
+          <w:rStyle w:val="VerbatimChar"/>
+        </w:rPr>
+        <w:t xml:space="preserve">## -Inf</w:t>
+      </w:r>
+      <w:r>
+        <w:br/>
+      </w:r>
+      <w:r>
+        <w:br/>
+      </w:r>
+      <w:r>
+        <w:rPr>
+          <w:rStyle w:val="VerbatimChar"/>
+        </w:rPr>
+        <w:t xml:space="preserve">## Warning in max(ids, na.rm = TRUE): no non-missing arguments to max; returning</w:t>
+      </w:r>
+      <w:r>
+        <w:br/>
+      </w:r>
+      <w:r>
+        <w:rPr>
+          <w:rStyle w:val="VerbatimChar"/>
+        </w:rPr>
+        <w:t xml:space="preserve">## -Inf</w:t>
       </w:r>
     </w:p>
     <w:p>
@@ -56183,11 +55958,12 @@
         </w:rPr>
         <w:t xml:space="preserve">## -Inf</w:t>
       </w:r>
-    </w:p>
-    <w:p>
-      <w:pPr>
-        <w:pStyle w:val="SourceCode"/>
-      </w:pPr>
+      <w:r>
+        <w:br/>
+      </w:r>
+      <w:r>
+        <w:br/>
+      </w:r>
       <w:r>
         <w:rPr>
           <w:rStyle w:val="VerbatimChar"/>
@@ -56203,16 +55979,47 @@
         </w:rPr>
         <w:t xml:space="preserve">## -Inf</w:t>
       </w:r>
-    </w:p>
-    <w:p>
-      <w:pPr>
-        <w:pStyle w:val="SourceCode"/>
-      </w:pPr>
-      <w:r>
-        <w:rPr>
-          <w:rStyle w:val="VerbatimChar"/>
-        </w:rPr>
-        <w:t xml:space="preserve">## Warning: Removed 1 row containing missing values (`geom_line()`).</w:t>
+      <w:r>
+        <w:br/>
+      </w:r>
+      <w:r>
+        <w:br/>
+      </w:r>
+      <w:r>
+        <w:rPr>
+          <w:rStyle w:val="VerbatimChar"/>
+        </w:rPr>
+        <w:t xml:space="preserve">## Warning in max(ids, na.rm = TRUE): no non-missing arguments to max; returning</w:t>
+      </w:r>
+      <w:r>
+        <w:br/>
+      </w:r>
+      <w:r>
+        <w:rPr>
+          <w:rStyle w:val="VerbatimChar"/>
+        </w:rPr>
+        <w:t xml:space="preserve">## -Inf</w:t>
+      </w:r>
+      <w:r>
+        <w:br/>
+      </w:r>
+      <w:r>
+        <w:br/>
+      </w:r>
+      <w:r>
+        <w:rPr>
+          <w:rStyle w:val="VerbatimChar"/>
+        </w:rPr>
+        <w:t xml:space="preserve">## Warning in max(ids, na.rm = TRUE): no non-missing arguments to max; returning</w:t>
+      </w:r>
+      <w:r>
+        <w:br/>
+      </w:r>
+      <w:r>
+        <w:rPr>
+          <w:rStyle w:val="VerbatimChar"/>
+        </w:rPr>
+        <w:t xml:space="preserve">## -Inf</w:t>
       </w:r>
     </w:p>
     <w:p>
@@ -56291,11 +56098,12 @@
         </w:rPr>
         <w:t xml:space="preserve">## -Inf</w:t>
       </w:r>
-    </w:p>
-    <w:p>
-      <w:pPr>
-        <w:pStyle w:val="SourceCode"/>
-      </w:pPr>
+      <w:r>
+        <w:br/>
+      </w:r>
+      <w:r>
+        <w:br/>
+      </w:r>
       <w:r>
         <w:rPr>
           <w:rStyle w:val="VerbatimChar"/>
@@ -56311,16 +56119,47 @@
         </w:rPr>
         <w:t xml:space="preserve">## -Inf</w:t>
       </w:r>
-    </w:p>
-    <w:p>
-      <w:pPr>
-        <w:pStyle w:val="SourceCode"/>
-      </w:pPr>
-      <w:r>
-        <w:rPr>
-          <w:rStyle w:val="VerbatimChar"/>
-        </w:rPr>
-        <w:t xml:space="preserve">## Warning: Removed 1 row containing missing values (`geom_line()`).</w:t>
+      <w:r>
+        <w:br/>
+      </w:r>
+      <w:r>
+        <w:br/>
+      </w:r>
+      <w:r>
+        <w:rPr>
+          <w:rStyle w:val="VerbatimChar"/>
+        </w:rPr>
+        <w:t xml:space="preserve">## Warning in max(ids, na.rm = TRUE): no non-missing arguments to max; returning</w:t>
+      </w:r>
+      <w:r>
+        <w:br/>
+      </w:r>
+      <w:r>
+        <w:rPr>
+          <w:rStyle w:val="VerbatimChar"/>
+        </w:rPr>
+        <w:t xml:space="preserve">## -Inf</w:t>
+      </w:r>
+      <w:r>
+        <w:br/>
+      </w:r>
+      <w:r>
+        <w:br/>
+      </w:r>
+      <w:r>
+        <w:rPr>
+          <w:rStyle w:val="VerbatimChar"/>
+        </w:rPr>
+        <w:t xml:space="preserve">## Warning in max(ids, na.rm = TRUE): no non-missing arguments to max; returning</w:t>
+      </w:r>
+      <w:r>
+        <w:br/>
+      </w:r>
+      <w:r>
+        <w:rPr>
+          <w:rStyle w:val="VerbatimChar"/>
+        </w:rPr>
+        <w:t xml:space="preserve">## -Inf</w:t>
       </w:r>
     </w:p>
     <w:p>
@@ -56399,11 +56238,12 @@
         </w:rPr>
         <w:t xml:space="preserve">## -Inf</w:t>
       </w:r>
-    </w:p>
-    <w:p>
-      <w:pPr>
-        <w:pStyle w:val="SourceCode"/>
-      </w:pPr>
+      <w:r>
+        <w:br/>
+      </w:r>
+      <w:r>
+        <w:br/>
+      </w:r>
       <w:r>
         <w:rPr>
           <w:rStyle w:val="VerbatimChar"/>
@@ -56419,16 +56259,47 @@
         </w:rPr>
         <w:t xml:space="preserve">## -Inf</w:t>
       </w:r>
-    </w:p>
-    <w:p>
-      <w:pPr>
-        <w:pStyle w:val="SourceCode"/>
-      </w:pPr>
-      <w:r>
-        <w:rPr>
-          <w:rStyle w:val="VerbatimChar"/>
-        </w:rPr>
-        <w:t xml:space="preserve">## Warning: Removed 1 row containing missing values (`geom_line()`).</w:t>
+      <w:r>
+        <w:br/>
+      </w:r>
+      <w:r>
+        <w:br/>
+      </w:r>
+      <w:r>
+        <w:rPr>
+          <w:rStyle w:val="VerbatimChar"/>
+        </w:rPr>
+        <w:t xml:space="preserve">## Warning in max(ids, na.rm = TRUE): no non-missing arguments to max; returning</w:t>
+      </w:r>
+      <w:r>
+        <w:br/>
+      </w:r>
+      <w:r>
+        <w:rPr>
+          <w:rStyle w:val="VerbatimChar"/>
+        </w:rPr>
+        <w:t xml:space="preserve">## -Inf</w:t>
+      </w:r>
+      <w:r>
+        <w:br/>
+      </w:r>
+      <w:r>
+        <w:br/>
+      </w:r>
+      <w:r>
+        <w:rPr>
+          <w:rStyle w:val="VerbatimChar"/>
+        </w:rPr>
+        <w:t xml:space="preserve">## Warning in max(ids, na.rm = TRUE): no non-missing arguments to max; returning</w:t>
+      </w:r>
+      <w:r>
+        <w:br/>
+      </w:r>
+      <w:r>
+        <w:rPr>
+          <w:rStyle w:val="VerbatimChar"/>
+        </w:rPr>
+        <w:t xml:space="preserve">## -Inf</w:t>
       </w:r>
     </w:p>
     <w:p>
@@ -56507,11 +56378,12 @@
         </w:rPr>
         <w:t xml:space="preserve">## -Inf</w:t>
       </w:r>
-    </w:p>
-    <w:p>
-      <w:pPr>
-        <w:pStyle w:val="SourceCode"/>
-      </w:pPr>
+      <w:r>
+        <w:br/>
+      </w:r>
+      <w:r>
+        <w:br/>
+      </w:r>
       <w:r>
         <w:rPr>
           <w:rStyle w:val="VerbatimChar"/>
@@ -56527,16 +56399,47 @@
         </w:rPr>
         <w:t xml:space="preserve">## -Inf</w:t>
       </w:r>
-    </w:p>
-    <w:p>
-      <w:pPr>
-        <w:pStyle w:val="SourceCode"/>
-      </w:pPr>
-      <w:r>
-        <w:rPr>
-          <w:rStyle w:val="VerbatimChar"/>
-        </w:rPr>
-        <w:t xml:space="preserve">## Warning: Removed 1 row containing missing values (`geom_line()`).</w:t>
+      <w:r>
+        <w:br/>
+      </w:r>
+      <w:r>
+        <w:br/>
+      </w:r>
+      <w:r>
+        <w:rPr>
+          <w:rStyle w:val="VerbatimChar"/>
+        </w:rPr>
+        <w:t xml:space="preserve">## Warning in max(ids, na.rm = TRUE): no non-missing arguments to max; returning</w:t>
+      </w:r>
+      <w:r>
+        <w:br/>
+      </w:r>
+      <w:r>
+        <w:rPr>
+          <w:rStyle w:val="VerbatimChar"/>
+        </w:rPr>
+        <w:t xml:space="preserve">## -Inf</w:t>
+      </w:r>
+      <w:r>
+        <w:br/>
+      </w:r>
+      <w:r>
+        <w:br/>
+      </w:r>
+      <w:r>
+        <w:rPr>
+          <w:rStyle w:val="VerbatimChar"/>
+        </w:rPr>
+        <w:t xml:space="preserve">## Warning in max(ids, na.rm = TRUE): no non-missing arguments to max; returning</w:t>
+      </w:r>
+      <w:r>
+        <w:br/>
+      </w:r>
+      <w:r>
+        <w:rPr>
+          <w:rStyle w:val="VerbatimChar"/>
+        </w:rPr>
+        <w:t xml:space="preserve">## -Inf</w:t>
       </w:r>
     </w:p>
     <w:p>
@@ -56615,11 +56518,12 @@
         </w:rPr>
         <w:t xml:space="preserve">## -Inf</w:t>
       </w:r>
-    </w:p>
-    <w:p>
-      <w:pPr>
-        <w:pStyle w:val="SourceCode"/>
-      </w:pPr>
+      <w:r>
+        <w:br/>
+      </w:r>
+      <w:r>
+        <w:br/>
+      </w:r>
       <w:r>
         <w:rPr>
           <w:rStyle w:val="VerbatimChar"/>
@@ -56635,16 +56539,47 @@
         </w:rPr>
         <w:t xml:space="preserve">## -Inf</w:t>
       </w:r>
-    </w:p>
-    <w:p>
-      <w:pPr>
-        <w:pStyle w:val="SourceCode"/>
-      </w:pPr>
-      <w:r>
-        <w:rPr>
-          <w:rStyle w:val="VerbatimChar"/>
-        </w:rPr>
-        <w:t xml:space="preserve">## Warning: Removed 1 row containing missing values (`geom_line()`).</w:t>
+      <w:r>
+        <w:br/>
+      </w:r>
+      <w:r>
+        <w:br/>
+      </w:r>
+      <w:r>
+        <w:rPr>
+          <w:rStyle w:val="VerbatimChar"/>
+        </w:rPr>
+        <w:t xml:space="preserve">## Warning in max(ids, na.rm = TRUE): no non-missing arguments to max; returning</w:t>
+      </w:r>
+      <w:r>
+        <w:br/>
+      </w:r>
+      <w:r>
+        <w:rPr>
+          <w:rStyle w:val="VerbatimChar"/>
+        </w:rPr>
+        <w:t xml:space="preserve">## -Inf</w:t>
+      </w:r>
+      <w:r>
+        <w:br/>
+      </w:r>
+      <w:r>
+        <w:br/>
+      </w:r>
+      <w:r>
+        <w:rPr>
+          <w:rStyle w:val="VerbatimChar"/>
+        </w:rPr>
+        <w:t xml:space="preserve">## Warning in max(ids, na.rm = TRUE): no non-missing arguments to max; returning</w:t>
+      </w:r>
+      <w:r>
+        <w:br/>
+      </w:r>
+      <w:r>
+        <w:rPr>
+          <w:rStyle w:val="VerbatimChar"/>
+        </w:rPr>
+        <w:t xml:space="preserve">## -Inf</w:t>
       </w:r>
     </w:p>
     <w:p>
@@ -56723,11 +56658,12 @@
         </w:rPr>
         <w:t xml:space="preserve">## -Inf</w:t>
       </w:r>
-    </w:p>
-    <w:p>
-      <w:pPr>
-        <w:pStyle w:val="SourceCode"/>
-      </w:pPr>
+      <w:r>
+        <w:br/>
+      </w:r>
+      <w:r>
+        <w:br/>
+      </w:r>
       <w:r>
         <w:rPr>
           <w:rStyle w:val="VerbatimChar"/>
@@ -56743,16 +56679,47 @@
         </w:rPr>
         <w:t xml:space="preserve">## -Inf</w:t>
       </w:r>
-    </w:p>
-    <w:p>
-      <w:pPr>
-        <w:pStyle w:val="SourceCode"/>
-      </w:pPr>
-      <w:r>
-        <w:rPr>
-          <w:rStyle w:val="VerbatimChar"/>
-        </w:rPr>
-        <w:t xml:space="preserve">## Warning: Removed 1 row containing missing values (`geom_line()`).</w:t>
+      <w:r>
+        <w:br/>
+      </w:r>
+      <w:r>
+        <w:br/>
+      </w:r>
+      <w:r>
+        <w:rPr>
+          <w:rStyle w:val="VerbatimChar"/>
+        </w:rPr>
+        <w:t xml:space="preserve">## Warning in max(ids, na.rm = TRUE): no non-missing arguments to max; returning</w:t>
+      </w:r>
+      <w:r>
+        <w:br/>
+      </w:r>
+      <w:r>
+        <w:rPr>
+          <w:rStyle w:val="VerbatimChar"/>
+        </w:rPr>
+        <w:t xml:space="preserve">## -Inf</w:t>
+      </w:r>
+      <w:r>
+        <w:br/>
+      </w:r>
+      <w:r>
+        <w:br/>
+      </w:r>
+      <w:r>
+        <w:rPr>
+          <w:rStyle w:val="VerbatimChar"/>
+        </w:rPr>
+        <w:t xml:space="preserve">## Warning in max(ids, na.rm = TRUE): no non-missing arguments to max; returning</w:t>
+      </w:r>
+      <w:r>
+        <w:br/>
+      </w:r>
+      <w:r>
+        <w:rPr>
+          <w:rStyle w:val="VerbatimChar"/>
+        </w:rPr>
+        <w:t xml:space="preserve">## -Inf</w:t>
       </w:r>
     </w:p>
     <w:p>
@@ -56831,11 +56798,12 @@
         </w:rPr>
         <w:t xml:space="preserve">## -Inf</w:t>
       </w:r>
-    </w:p>
-    <w:p>
-      <w:pPr>
-        <w:pStyle w:val="SourceCode"/>
-      </w:pPr>
+      <w:r>
+        <w:br/>
+      </w:r>
+      <w:r>
+        <w:br/>
+      </w:r>
       <w:r>
         <w:rPr>
           <w:rStyle w:val="VerbatimChar"/>
@@ -56851,16 +56819,47 @@
         </w:rPr>
         <w:t xml:space="preserve">## -Inf</w:t>
       </w:r>
-    </w:p>
-    <w:p>
-      <w:pPr>
-        <w:pStyle w:val="SourceCode"/>
-      </w:pPr>
-      <w:r>
-        <w:rPr>
-          <w:rStyle w:val="VerbatimChar"/>
-        </w:rPr>
-        <w:t xml:space="preserve">## Warning: Removed 1 row containing missing values (`geom_line()`).</w:t>
+      <w:r>
+        <w:br/>
+      </w:r>
+      <w:r>
+        <w:br/>
+      </w:r>
+      <w:r>
+        <w:rPr>
+          <w:rStyle w:val="VerbatimChar"/>
+        </w:rPr>
+        <w:t xml:space="preserve">## Warning in max(ids, na.rm = TRUE): no non-missing arguments to max; returning</w:t>
+      </w:r>
+      <w:r>
+        <w:br/>
+      </w:r>
+      <w:r>
+        <w:rPr>
+          <w:rStyle w:val="VerbatimChar"/>
+        </w:rPr>
+        <w:t xml:space="preserve">## -Inf</w:t>
+      </w:r>
+      <w:r>
+        <w:br/>
+      </w:r>
+      <w:r>
+        <w:br/>
+      </w:r>
+      <w:r>
+        <w:rPr>
+          <w:rStyle w:val="VerbatimChar"/>
+        </w:rPr>
+        <w:t xml:space="preserve">## Warning in max(ids, na.rm = TRUE): no non-missing arguments to max; returning</w:t>
+      </w:r>
+      <w:r>
+        <w:br/>
+      </w:r>
+      <w:r>
+        <w:rPr>
+          <w:rStyle w:val="VerbatimChar"/>
+        </w:rPr>
+        <w:t xml:space="preserve">## -Inf</w:t>
       </w:r>
     </w:p>
     <w:p>
@@ -56912,8 +56911,1315 @@
     </w:p>
     <w:bookmarkEnd w:id="711"/>
     <w:bookmarkEnd w:id="712"/>
-    <w:bookmarkEnd w:id="713"/>
-    <w:bookmarkEnd w:id="714"/>
+    <w:bookmarkStart w:id="761" w:name="sal_naa"/>
+    <w:p>
+      <w:pPr>
+        <w:pStyle w:val="Heading3"/>
+      </w:pPr>
+      <w:r>
+        <w:t xml:space="preserve">sal_NAA</w:t>
+      </w:r>
+    </w:p>
+    <w:bookmarkStart w:id="716" w:name="acartela-10"/>
+    <w:p>
+      <w:pPr>
+        <w:pStyle w:val="Heading4"/>
+      </w:pPr>
+      <w:r>
+        <w:t xml:space="preserve">acartela</w:t>
+      </w:r>
+    </w:p>
+    <w:p>
+      <w:pPr>
+        <w:pStyle w:val="SourceCode"/>
+      </w:pPr>
+      <w:r>
+        <w:rPr>
+          <w:rStyle w:val="VerbatimChar"/>
+        </w:rPr>
+        <w:t xml:space="preserve">## Warning in max(ids, na.rm = TRUE): no non-missing arguments to max; returning</w:t>
+      </w:r>
+      <w:r>
+        <w:br/>
+      </w:r>
+      <w:r>
+        <w:rPr>
+          <w:rStyle w:val="VerbatimChar"/>
+        </w:rPr>
+        <w:t xml:space="preserve">## -Inf</w:t>
+      </w:r>
+      <w:r>
+        <w:br/>
+      </w:r>
+      <w:r>
+        <w:br/>
+      </w:r>
+      <w:r>
+        <w:rPr>
+          <w:rStyle w:val="VerbatimChar"/>
+        </w:rPr>
+        <w:t xml:space="preserve">## Warning in max(ids, na.rm = TRUE): no non-missing arguments to max; returning</w:t>
+      </w:r>
+      <w:r>
+        <w:br/>
+      </w:r>
+      <w:r>
+        <w:rPr>
+          <w:rStyle w:val="VerbatimChar"/>
+        </w:rPr>
+        <w:t xml:space="preserve">## -Inf</w:t>
+      </w:r>
+    </w:p>
+    <w:p>
+      <w:pPr>
+        <w:pStyle w:val="SourceCode"/>
+      </w:pPr>
+      <w:r>
+        <w:rPr>
+          <w:rStyle w:val="VerbatimChar"/>
+        </w:rPr>
+        <w:t xml:space="preserve">## Warning: Removed 1 row containing missing values (`geom_line()`).</w:t>
+      </w:r>
+    </w:p>
+    <w:p>
+      <w:pPr>
+        <w:pStyle w:val="FirstParagraph"/>
+      </w:pPr>
+      <w:r>
+        <w:drawing>
+          <wp:inline>
+            <wp:extent cx="5334000" cy="4667250"/>
+            <wp:effectExtent b="0" l="0" r="0" t="0"/>
+            <wp:docPr descr="" title="" id="714" name="Picture"/>
+            <a:graphic>
+              <a:graphicData uri="http://schemas.openxmlformats.org/drawingml/2006/picture">
+                <pic:pic>
+                  <pic:nvPicPr>
+                    <pic:cNvPr descr="C:/Users/bmahardja/Documents/GitHub/DeltaSmelt_LCM/Salinity_Zooplankton_analysis/Zooplankton-salinity-models_files/figure-docx/print%20plots-109.png" id="715" name="Picture"/>
+                    <pic:cNvPicPr>
+                      <a:picLocks noChangeArrowheads="1" noChangeAspect="1"/>
+                    </pic:cNvPicPr>
+                  </pic:nvPicPr>
+                  <pic:blipFill>
+                    <a:blip r:embed="rId713"/>
+                    <a:stretch>
+                      <a:fillRect/>
+                    </a:stretch>
+                  </pic:blipFill>
+                  <pic:spPr bwMode="auto">
+                    <a:xfrm>
+                      <a:off x="0" y="0"/>
+                      <a:ext cx="5334000" cy="4667250"/>
+                    </a:xfrm>
+                    <a:prstGeom prst="rect">
+                      <a:avLst/>
+                    </a:prstGeom>
+                    <a:noFill/>
+                    <a:ln w="9525">
+                      <a:noFill/>
+                      <a:headEnd/>
+                      <a:tailEnd/>
+                    </a:ln>
+                  </pic:spPr>
+                </pic:pic>
+              </a:graphicData>
+            </a:graphic>
+          </wp:inline>
+        </w:drawing>
+      </w:r>
+    </w:p>
+    <w:bookmarkEnd w:id="716"/>
+    <w:bookmarkStart w:id="720" w:name="daphnia-10"/>
+    <w:p>
+      <w:pPr>
+        <w:pStyle w:val="Heading4"/>
+      </w:pPr>
+      <w:r>
+        <w:t xml:space="preserve">daphnia</w:t>
+      </w:r>
+    </w:p>
+    <w:p>
+      <w:pPr>
+        <w:pStyle w:val="SourceCode"/>
+      </w:pPr>
+      <w:r>
+        <w:rPr>
+          <w:rStyle w:val="VerbatimChar"/>
+        </w:rPr>
+        <w:t xml:space="preserve">## Warning in max(ids, na.rm = TRUE): no non-missing arguments to max; returning</w:t>
+      </w:r>
+      <w:r>
+        <w:br/>
+      </w:r>
+      <w:r>
+        <w:rPr>
+          <w:rStyle w:val="VerbatimChar"/>
+        </w:rPr>
+        <w:t xml:space="preserve">## -Inf</w:t>
+      </w:r>
+    </w:p>
+    <w:p>
+      <w:pPr>
+        <w:pStyle w:val="SourceCode"/>
+      </w:pPr>
+      <w:r>
+        <w:rPr>
+          <w:rStyle w:val="VerbatimChar"/>
+        </w:rPr>
+        <w:t xml:space="preserve">## Warning in max(ids, na.rm = TRUE): no non-missing arguments to max; returning</w:t>
+      </w:r>
+      <w:r>
+        <w:br/>
+      </w:r>
+      <w:r>
+        <w:rPr>
+          <w:rStyle w:val="VerbatimChar"/>
+        </w:rPr>
+        <w:t xml:space="preserve">## -Inf</w:t>
+      </w:r>
+    </w:p>
+    <w:p>
+      <w:pPr>
+        <w:pStyle w:val="SourceCode"/>
+      </w:pPr>
+      <w:r>
+        <w:rPr>
+          <w:rStyle w:val="VerbatimChar"/>
+        </w:rPr>
+        <w:t xml:space="preserve">## Warning: Removed 1 row containing missing values (`geom_line()`).</w:t>
+      </w:r>
+    </w:p>
+    <w:p>
+      <w:pPr>
+        <w:pStyle w:val="FirstParagraph"/>
+      </w:pPr>
+      <w:r>
+        <w:drawing>
+          <wp:inline>
+            <wp:extent cx="5334000" cy="4667250"/>
+            <wp:effectExtent b="0" l="0" r="0" t="0"/>
+            <wp:docPr descr="" title="" id="718" name="Picture"/>
+            <a:graphic>
+              <a:graphicData uri="http://schemas.openxmlformats.org/drawingml/2006/picture">
+                <pic:pic>
+                  <pic:nvPicPr>
+                    <pic:cNvPr descr="C:/Users/bmahardja/Documents/GitHub/DeltaSmelt_LCM/Salinity_Zooplankton_analysis/Zooplankton-salinity-models_files/figure-docx/print%20plots-110.png" id="719" name="Picture"/>
+                    <pic:cNvPicPr>
+                      <a:picLocks noChangeArrowheads="1" noChangeAspect="1"/>
+                    </pic:cNvPicPr>
+                  </pic:nvPicPr>
+                  <pic:blipFill>
+                    <a:blip r:embed="rId717"/>
+                    <a:stretch>
+                      <a:fillRect/>
+                    </a:stretch>
+                  </pic:blipFill>
+                  <pic:spPr bwMode="auto">
+                    <a:xfrm>
+                      <a:off x="0" y="0"/>
+                      <a:ext cx="5334000" cy="4667250"/>
+                    </a:xfrm>
+                    <a:prstGeom prst="rect">
+                      <a:avLst/>
+                    </a:prstGeom>
+                    <a:noFill/>
+                    <a:ln w="9525">
+                      <a:noFill/>
+                      <a:headEnd/>
+                      <a:tailEnd/>
+                    </a:ln>
+                  </pic:spPr>
+                </pic:pic>
+              </a:graphicData>
+            </a:graphic>
+          </wp:inline>
+        </w:drawing>
+      </w:r>
+    </w:p>
+    <w:bookmarkEnd w:id="720"/>
+    <w:bookmarkStart w:id="724" w:name="eurytem-10"/>
+    <w:p>
+      <w:pPr>
+        <w:pStyle w:val="Heading4"/>
+      </w:pPr>
+      <w:r>
+        <w:t xml:space="preserve">eurytem</w:t>
+      </w:r>
+    </w:p>
+    <w:p>
+      <w:pPr>
+        <w:pStyle w:val="SourceCode"/>
+      </w:pPr>
+      <w:r>
+        <w:rPr>
+          <w:rStyle w:val="VerbatimChar"/>
+        </w:rPr>
+        <w:t xml:space="preserve">## Warning in max(ids, na.rm = TRUE): no non-missing arguments to max; returning</w:t>
+      </w:r>
+      <w:r>
+        <w:br/>
+      </w:r>
+      <w:r>
+        <w:rPr>
+          <w:rStyle w:val="VerbatimChar"/>
+        </w:rPr>
+        <w:t xml:space="preserve">## -Inf</w:t>
+      </w:r>
+    </w:p>
+    <w:p>
+      <w:pPr>
+        <w:pStyle w:val="SourceCode"/>
+      </w:pPr>
+      <w:r>
+        <w:rPr>
+          <w:rStyle w:val="VerbatimChar"/>
+        </w:rPr>
+        <w:t xml:space="preserve">## Warning in max(ids, na.rm = TRUE): no non-missing arguments to max; returning</w:t>
+      </w:r>
+      <w:r>
+        <w:br/>
+      </w:r>
+      <w:r>
+        <w:rPr>
+          <w:rStyle w:val="VerbatimChar"/>
+        </w:rPr>
+        <w:t xml:space="preserve">## -Inf</w:t>
+      </w:r>
+    </w:p>
+    <w:p>
+      <w:pPr>
+        <w:pStyle w:val="SourceCode"/>
+      </w:pPr>
+      <w:r>
+        <w:rPr>
+          <w:rStyle w:val="VerbatimChar"/>
+        </w:rPr>
+        <w:t xml:space="preserve">## Warning: Removed 1 row containing missing values (`geom_line()`).</w:t>
+      </w:r>
+    </w:p>
+    <w:p>
+      <w:pPr>
+        <w:pStyle w:val="FirstParagraph"/>
+      </w:pPr>
+      <w:r>
+        <w:drawing>
+          <wp:inline>
+            <wp:extent cx="5334000" cy="4667250"/>
+            <wp:effectExtent b="0" l="0" r="0" t="0"/>
+            <wp:docPr descr="" title="" id="722" name="Picture"/>
+            <a:graphic>
+              <a:graphicData uri="http://schemas.openxmlformats.org/drawingml/2006/picture">
+                <pic:pic>
+                  <pic:nvPicPr>
+                    <pic:cNvPr descr="C:/Users/bmahardja/Documents/GitHub/DeltaSmelt_LCM/Salinity_Zooplankton_analysis/Zooplankton-salinity-models_files/figure-docx/print%20plots-111.png" id="723" name="Picture"/>
+                    <pic:cNvPicPr>
+                      <a:picLocks noChangeArrowheads="1" noChangeAspect="1"/>
+                    </pic:cNvPicPr>
+                  </pic:nvPicPr>
+                  <pic:blipFill>
+                    <a:blip r:embed="rId721"/>
+                    <a:stretch>
+                      <a:fillRect/>
+                    </a:stretch>
+                  </pic:blipFill>
+                  <pic:spPr bwMode="auto">
+                    <a:xfrm>
+                      <a:off x="0" y="0"/>
+                      <a:ext cx="5334000" cy="4667250"/>
+                    </a:xfrm>
+                    <a:prstGeom prst="rect">
+                      <a:avLst/>
+                    </a:prstGeom>
+                    <a:noFill/>
+                    <a:ln w="9525">
+                      <a:noFill/>
+                      <a:headEnd/>
+                      <a:tailEnd/>
+                    </a:ln>
+                  </pic:spPr>
+                </pic:pic>
+              </a:graphicData>
+            </a:graphic>
+          </wp:inline>
+        </w:drawing>
+      </w:r>
+    </w:p>
+    <w:bookmarkEnd w:id="724"/>
+    <w:bookmarkStart w:id="728" w:name="othcalad-10"/>
+    <w:p>
+      <w:pPr>
+        <w:pStyle w:val="Heading4"/>
+      </w:pPr>
+      <w:r>
+        <w:t xml:space="preserve">othcalad</w:t>
+      </w:r>
+    </w:p>
+    <w:p>
+      <w:pPr>
+        <w:pStyle w:val="SourceCode"/>
+      </w:pPr>
+      <w:r>
+        <w:rPr>
+          <w:rStyle w:val="VerbatimChar"/>
+        </w:rPr>
+        <w:t xml:space="preserve">## Warning in max(ids, na.rm = TRUE): no non-missing arguments to max; returning</w:t>
+      </w:r>
+      <w:r>
+        <w:br/>
+      </w:r>
+      <w:r>
+        <w:rPr>
+          <w:rStyle w:val="VerbatimChar"/>
+        </w:rPr>
+        <w:t xml:space="preserve">## -Inf</w:t>
+      </w:r>
+    </w:p>
+    <w:p>
+      <w:pPr>
+        <w:pStyle w:val="SourceCode"/>
+      </w:pPr>
+      <w:r>
+        <w:rPr>
+          <w:rStyle w:val="VerbatimChar"/>
+        </w:rPr>
+        <w:t xml:space="preserve">## Warning in max(ids, na.rm = TRUE): no non-missing arguments to max; returning</w:t>
+      </w:r>
+      <w:r>
+        <w:br/>
+      </w:r>
+      <w:r>
+        <w:rPr>
+          <w:rStyle w:val="VerbatimChar"/>
+        </w:rPr>
+        <w:t xml:space="preserve">## -Inf</w:t>
+      </w:r>
+    </w:p>
+    <w:p>
+      <w:pPr>
+        <w:pStyle w:val="SourceCode"/>
+      </w:pPr>
+      <w:r>
+        <w:rPr>
+          <w:rStyle w:val="VerbatimChar"/>
+        </w:rPr>
+        <w:t xml:space="preserve">## Warning: Removed 1 row containing missing values (`geom_line()`).</w:t>
+      </w:r>
+    </w:p>
+    <w:p>
+      <w:pPr>
+        <w:pStyle w:val="FirstParagraph"/>
+      </w:pPr>
+      <w:r>
+        <w:drawing>
+          <wp:inline>
+            <wp:extent cx="5334000" cy="4667250"/>
+            <wp:effectExtent b="0" l="0" r="0" t="0"/>
+            <wp:docPr descr="" title="" id="726" name="Picture"/>
+            <a:graphic>
+              <a:graphicData uri="http://schemas.openxmlformats.org/drawingml/2006/picture">
+                <pic:pic>
+                  <pic:nvPicPr>
+                    <pic:cNvPr descr="C:/Users/bmahardja/Documents/GitHub/DeltaSmelt_LCM/Salinity_Zooplankton_analysis/Zooplankton-salinity-models_files/figure-docx/print%20plots-112.png" id="727" name="Picture"/>
+                    <pic:cNvPicPr>
+                      <a:picLocks noChangeArrowheads="1" noChangeAspect="1"/>
+                    </pic:cNvPicPr>
+                  </pic:nvPicPr>
+                  <pic:blipFill>
+                    <a:blip r:embed="rId725"/>
+                    <a:stretch>
+                      <a:fillRect/>
+                    </a:stretch>
+                  </pic:blipFill>
+                  <pic:spPr bwMode="auto">
+                    <a:xfrm>
+                      <a:off x="0" y="0"/>
+                      <a:ext cx="5334000" cy="4667250"/>
+                    </a:xfrm>
+                    <a:prstGeom prst="rect">
+                      <a:avLst/>
+                    </a:prstGeom>
+                    <a:noFill/>
+                    <a:ln w="9525">
+                      <a:noFill/>
+                      <a:headEnd/>
+                      <a:tailEnd/>
+                    </a:ln>
+                  </pic:spPr>
+                </pic:pic>
+              </a:graphicData>
+            </a:graphic>
+          </wp:inline>
+        </w:drawing>
+      </w:r>
+    </w:p>
+    <w:bookmarkEnd w:id="728"/>
+    <w:bookmarkStart w:id="732" w:name="othcaljuv-10"/>
+    <w:p>
+      <w:pPr>
+        <w:pStyle w:val="Heading4"/>
+      </w:pPr>
+      <w:r>
+        <w:t xml:space="preserve">othcaljuv</w:t>
+      </w:r>
+    </w:p>
+    <w:p>
+      <w:pPr>
+        <w:pStyle w:val="SourceCode"/>
+      </w:pPr>
+      <w:r>
+        <w:rPr>
+          <w:rStyle w:val="VerbatimChar"/>
+        </w:rPr>
+        <w:t xml:space="preserve">## Warning in max(ids, na.rm = TRUE): no non-missing arguments to max; returning</w:t>
+      </w:r>
+      <w:r>
+        <w:br/>
+      </w:r>
+      <w:r>
+        <w:rPr>
+          <w:rStyle w:val="VerbatimChar"/>
+        </w:rPr>
+        <w:t xml:space="preserve">## -Inf</w:t>
+      </w:r>
+    </w:p>
+    <w:p>
+      <w:pPr>
+        <w:pStyle w:val="SourceCode"/>
+      </w:pPr>
+      <w:r>
+        <w:rPr>
+          <w:rStyle w:val="VerbatimChar"/>
+        </w:rPr>
+        <w:t xml:space="preserve">## Warning in max(ids, na.rm = TRUE): no non-missing arguments to max; returning</w:t>
+      </w:r>
+      <w:r>
+        <w:br/>
+      </w:r>
+      <w:r>
+        <w:rPr>
+          <w:rStyle w:val="VerbatimChar"/>
+        </w:rPr>
+        <w:t xml:space="preserve">## -Inf</w:t>
+      </w:r>
+    </w:p>
+    <w:p>
+      <w:pPr>
+        <w:pStyle w:val="SourceCode"/>
+      </w:pPr>
+      <w:r>
+        <w:rPr>
+          <w:rStyle w:val="VerbatimChar"/>
+        </w:rPr>
+        <w:t xml:space="preserve">## Warning: Removed 1 row containing missing values (`geom_line()`).</w:t>
+      </w:r>
+    </w:p>
+    <w:p>
+      <w:pPr>
+        <w:pStyle w:val="FirstParagraph"/>
+      </w:pPr>
+      <w:r>
+        <w:drawing>
+          <wp:inline>
+            <wp:extent cx="5334000" cy="4667250"/>
+            <wp:effectExtent b="0" l="0" r="0" t="0"/>
+            <wp:docPr descr="" title="" id="730" name="Picture"/>
+            <a:graphic>
+              <a:graphicData uri="http://schemas.openxmlformats.org/drawingml/2006/picture">
+                <pic:pic>
+                  <pic:nvPicPr>
+                    <pic:cNvPr descr="C:/Users/bmahardja/Documents/GitHub/DeltaSmelt_LCM/Salinity_Zooplankton_analysis/Zooplankton-salinity-models_files/figure-docx/print%20plots-113.png" id="731" name="Picture"/>
+                    <pic:cNvPicPr>
+                      <a:picLocks noChangeArrowheads="1" noChangeAspect="1"/>
+                    </pic:cNvPicPr>
+                  </pic:nvPicPr>
+                  <pic:blipFill>
+                    <a:blip r:embed="rId729"/>
+                    <a:stretch>
+                      <a:fillRect/>
+                    </a:stretch>
+                  </pic:blipFill>
+                  <pic:spPr bwMode="auto">
+                    <a:xfrm>
+                      <a:off x="0" y="0"/>
+                      <a:ext cx="5334000" cy="4667250"/>
+                    </a:xfrm>
+                    <a:prstGeom prst="rect">
+                      <a:avLst/>
+                    </a:prstGeom>
+                    <a:noFill/>
+                    <a:ln w="9525">
+                      <a:noFill/>
+                      <a:headEnd/>
+                      <a:tailEnd/>
+                    </a:ln>
+                  </pic:spPr>
+                </pic:pic>
+              </a:graphicData>
+            </a:graphic>
+          </wp:inline>
+        </w:drawing>
+      </w:r>
+    </w:p>
+    <w:bookmarkEnd w:id="732"/>
+    <w:bookmarkStart w:id="736" w:name="othclad-10"/>
+    <w:p>
+      <w:pPr>
+        <w:pStyle w:val="Heading4"/>
+      </w:pPr>
+      <w:r>
+        <w:t xml:space="preserve">othclad</w:t>
+      </w:r>
+    </w:p>
+    <w:p>
+      <w:pPr>
+        <w:pStyle w:val="SourceCode"/>
+      </w:pPr>
+      <w:r>
+        <w:rPr>
+          <w:rStyle w:val="VerbatimChar"/>
+        </w:rPr>
+        <w:t xml:space="preserve">## Warning in max(ids, na.rm = TRUE): no non-missing arguments to max; returning</w:t>
+      </w:r>
+      <w:r>
+        <w:br/>
+      </w:r>
+      <w:r>
+        <w:rPr>
+          <w:rStyle w:val="VerbatimChar"/>
+        </w:rPr>
+        <w:t xml:space="preserve">## -Inf</w:t>
+      </w:r>
+    </w:p>
+    <w:p>
+      <w:pPr>
+        <w:pStyle w:val="SourceCode"/>
+      </w:pPr>
+      <w:r>
+        <w:rPr>
+          <w:rStyle w:val="VerbatimChar"/>
+        </w:rPr>
+        <w:t xml:space="preserve">## Warning in max(ids, na.rm = TRUE): no non-missing arguments to max; returning</w:t>
+      </w:r>
+      <w:r>
+        <w:br/>
+      </w:r>
+      <w:r>
+        <w:rPr>
+          <w:rStyle w:val="VerbatimChar"/>
+        </w:rPr>
+        <w:t xml:space="preserve">## -Inf</w:t>
+      </w:r>
+    </w:p>
+    <w:p>
+      <w:pPr>
+        <w:pStyle w:val="SourceCode"/>
+      </w:pPr>
+      <w:r>
+        <w:rPr>
+          <w:rStyle w:val="VerbatimChar"/>
+        </w:rPr>
+        <w:t xml:space="preserve">## Warning: Removed 1 row containing missing values (`geom_line()`).</w:t>
+      </w:r>
+    </w:p>
+    <w:p>
+      <w:pPr>
+        <w:pStyle w:val="FirstParagraph"/>
+      </w:pPr>
+      <w:r>
+        <w:drawing>
+          <wp:inline>
+            <wp:extent cx="5334000" cy="4667250"/>
+            <wp:effectExtent b="0" l="0" r="0" t="0"/>
+            <wp:docPr descr="" title="" id="734" name="Picture"/>
+            <a:graphic>
+              <a:graphicData uri="http://schemas.openxmlformats.org/drawingml/2006/picture">
+                <pic:pic>
+                  <pic:nvPicPr>
+                    <pic:cNvPr descr="C:/Users/bmahardja/Documents/GitHub/DeltaSmelt_LCM/Salinity_Zooplankton_analysis/Zooplankton-salinity-models_files/figure-docx/print%20plots-114.png" id="735" name="Picture"/>
+                    <pic:cNvPicPr>
+                      <a:picLocks noChangeArrowheads="1" noChangeAspect="1"/>
+                    </pic:cNvPicPr>
+                  </pic:nvPicPr>
+                  <pic:blipFill>
+                    <a:blip r:embed="rId733"/>
+                    <a:stretch>
+                      <a:fillRect/>
+                    </a:stretch>
+                  </pic:blipFill>
+                  <pic:spPr bwMode="auto">
+                    <a:xfrm>
+                      <a:off x="0" y="0"/>
+                      <a:ext cx="5334000" cy="4667250"/>
+                    </a:xfrm>
+                    <a:prstGeom prst="rect">
+                      <a:avLst/>
+                    </a:prstGeom>
+                    <a:noFill/>
+                    <a:ln w="9525">
+                      <a:noFill/>
+                      <a:headEnd/>
+                      <a:tailEnd/>
+                    </a:ln>
+                  </pic:spPr>
+                </pic:pic>
+              </a:graphicData>
+            </a:graphic>
+          </wp:inline>
+        </w:drawing>
+      </w:r>
+    </w:p>
+    <w:bookmarkEnd w:id="736"/>
+    <w:bookmarkStart w:id="740" w:name="pdiapfor-10"/>
+    <w:p>
+      <w:pPr>
+        <w:pStyle w:val="Heading4"/>
+      </w:pPr>
+      <w:r>
+        <w:t xml:space="preserve">pdiapfor</w:t>
+      </w:r>
+    </w:p>
+    <w:p>
+      <w:pPr>
+        <w:pStyle w:val="SourceCode"/>
+      </w:pPr>
+      <w:r>
+        <w:rPr>
+          <w:rStyle w:val="VerbatimChar"/>
+        </w:rPr>
+        <w:t xml:space="preserve">## Warning in max(ids, na.rm = TRUE): no non-missing arguments to max; returning</w:t>
+      </w:r>
+      <w:r>
+        <w:br/>
+      </w:r>
+      <w:r>
+        <w:rPr>
+          <w:rStyle w:val="VerbatimChar"/>
+        </w:rPr>
+        <w:t xml:space="preserve">## -Inf</w:t>
+      </w:r>
+    </w:p>
+    <w:p>
+      <w:pPr>
+        <w:pStyle w:val="SourceCode"/>
+      </w:pPr>
+      <w:r>
+        <w:rPr>
+          <w:rStyle w:val="VerbatimChar"/>
+        </w:rPr>
+        <w:t xml:space="preserve">## Warning in max(ids, na.rm = TRUE): no non-missing arguments to max; returning</w:t>
+      </w:r>
+      <w:r>
+        <w:br/>
+      </w:r>
+      <w:r>
+        <w:rPr>
+          <w:rStyle w:val="VerbatimChar"/>
+        </w:rPr>
+        <w:t xml:space="preserve">## -Inf</w:t>
+      </w:r>
+    </w:p>
+    <w:p>
+      <w:pPr>
+        <w:pStyle w:val="SourceCode"/>
+      </w:pPr>
+      <w:r>
+        <w:rPr>
+          <w:rStyle w:val="VerbatimChar"/>
+        </w:rPr>
+        <w:t xml:space="preserve">## Warning: Removed 1 row containing missing values (`geom_line()`).</w:t>
+      </w:r>
+    </w:p>
+    <w:p>
+      <w:pPr>
+        <w:pStyle w:val="FirstParagraph"/>
+      </w:pPr>
+      <w:r>
+        <w:drawing>
+          <wp:inline>
+            <wp:extent cx="5334000" cy="4667250"/>
+            <wp:effectExtent b="0" l="0" r="0" t="0"/>
+            <wp:docPr descr="" title="" id="738" name="Picture"/>
+            <a:graphic>
+              <a:graphicData uri="http://schemas.openxmlformats.org/drawingml/2006/picture">
+                <pic:pic>
+                  <pic:nvPicPr>
+                    <pic:cNvPr descr="C:/Users/bmahardja/Documents/GitHub/DeltaSmelt_LCM/Salinity_Zooplankton_analysis/Zooplankton-salinity-models_files/figure-docx/print%20plots-115.png" id="739" name="Picture"/>
+                    <pic:cNvPicPr>
+                      <a:picLocks noChangeArrowheads="1" noChangeAspect="1"/>
+                    </pic:cNvPicPr>
+                  </pic:nvPicPr>
+                  <pic:blipFill>
+                    <a:blip r:embed="rId737"/>
+                    <a:stretch>
+                      <a:fillRect/>
+                    </a:stretch>
+                  </pic:blipFill>
+                  <pic:spPr bwMode="auto">
+                    <a:xfrm>
+                      <a:off x="0" y="0"/>
+                      <a:ext cx="5334000" cy="4667250"/>
+                    </a:xfrm>
+                    <a:prstGeom prst="rect">
+                      <a:avLst/>
+                    </a:prstGeom>
+                    <a:noFill/>
+                    <a:ln w="9525">
+                      <a:noFill/>
+                      <a:headEnd/>
+                      <a:tailEnd/>
+                    </a:ln>
+                  </pic:spPr>
+                </pic:pic>
+              </a:graphicData>
+            </a:graphic>
+          </wp:inline>
+        </w:drawing>
+      </w:r>
+    </w:p>
+    <w:bookmarkEnd w:id="740"/>
+    <w:bookmarkStart w:id="744" w:name="allcopnaup-10"/>
+    <w:p>
+      <w:pPr>
+        <w:pStyle w:val="Heading4"/>
+      </w:pPr>
+      <w:r>
+        <w:t xml:space="preserve">allcopnaup</w:t>
+      </w:r>
+    </w:p>
+    <w:p>
+      <w:pPr>
+        <w:pStyle w:val="SourceCode"/>
+      </w:pPr>
+      <w:r>
+        <w:rPr>
+          <w:rStyle w:val="VerbatimChar"/>
+        </w:rPr>
+        <w:t xml:space="preserve">## Warning in max(ids, na.rm = TRUE): no non-missing arguments to max; returning</w:t>
+      </w:r>
+      <w:r>
+        <w:br/>
+      </w:r>
+      <w:r>
+        <w:rPr>
+          <w:rStyle w:val="VerbatimChar"/>
+        </w:rPr>
+        <w:t xml:space="preserve">## -Inf</w:t>
+      </w:r>
+    </w:p>
+    <w:p>
+      <w:pPr>
+        <w:pStyle w:val="SourceCode"/>
+      </w:pPr>
+      <w:r>
+        <w:rPr>
+          <w:rStyle w:val="VerbatimChar"/>
+        </w:rPr>
+        <w:t xml:space="preserve">## Warning in max(ids, na.rm = TRUE): no non-missing arguments to max; returning</w:t>
+      </w:r>
+      <w:r>
+        <w:br/>
+      </w:r>
+      <w:r>
+        <w:rPr>
+          <w:rStyle w:val="VerbatimChar"/>
+        </w:rPr>
+        <w:t xml:space="preserve">## -Inf</w:t>
+      </w:r>
+    </w:p>
+    <w:p>
+      <w:pPr>
+        <w:pStyle w:val="SourceCode"/>
+      </w:pPr>
+      <w:r>
+        <w:rPr>
+          <w:rStyle w:val="VerbatimChar"/>
+        </w:rPr>
+        <w:t xml:space="preserve">## Warning: Removed 1 row containing missing values (`geom_line()`).</w:t>
+      </w:r>
+    </w:p>
+    <w:p>
+      <w:pPr>
+        <w:pStyle w:val="FirstParagraph"/>
+      </w:pPr>
+      <w:r>
+        <w:drawing>
+          <wp:inline>
+            <wp:extent cx="5334000" cy="4667250"/>
+            <wp:effectExtent b="0" l="0" r="0" t="0"/>
+            <wp:docPr descr="" title="" id="742" name="Picture"/>
+            <a:graphic>
+              <a:graphicData uri="http://schemas.openxmlformats.org/drawingml/2006/picture">
+                <pic:pic>
+                  <pic:nvPicPr>
+                    <pic:cNvPr descr="C:/Users/bmahardja/Documents/GitHub/DeltaSmelt_LCM/Salinity_Zooplankton_analysis/Zooplankton-salinity-models_files/figure-docx/print%20plots-116.png" id="743" name="Picture"/>
+                    <pic:cNvPicPr>
+                      <a:picLocks noChangeArrowheads="1" noChangeAspect="1"/>
+                    </pic:cNvPicPr>
+                  </pic:nvPicPr>
+                  <pic:blipFill>
+                    <a:blip r:embed="rId741"/>
+                    <a:stretch>
+                      <a:fillRect/>
+                    </a:stretch>
+                  </pic:blipFill>
+                  <pic:spPr bwMode="auto">
+                    <a:xfrm>
+                      <a:off x="0" y="0"/>
+                      <a:ext cx="5334000" cy="4667250"/>
+                    </a:xfrm>
+                    <a:prstGeom prst="rect">
+                      <a:avLst/>
+                    </a:prstGeom>
+                    <a:noFill/>
+                    <a:ln w="9525">
+                      <a:noFill/>
+                      <a:headEnd/>
+                      <a:tailEnd/>
+                    </a:ln>
+                  </pic:spPr>
+                </pic:pic>
+              </a:graphicData>
+            </a:graphic>
+          </wp:inline>
+        </w:drawing>
+      </w:r>
+    </w:p>
+    <w:bookmarkEnd w:id="744"/>
+    <w:bookmarkStart w:id="748" w:name="limno-10"/>
+    <w:p>
+      <w:pPr>
+        <w:pStyle w:val="Heading4"/>
+      </w:pPr>
+      <w:r>
+        <w:t xml:space="preserve">limno</w:t>
+      </w:r>
+    </w:p>
+    <w:p>
+      <w:pPr>
+        <w:pStyle w:val="SourceCode"/>
+      </w:pPr>
+      <w:r>
+        <w:rPr>
+          <w:rStyle w:val="VerbatimChar"/>
+        </w:rPr>
+        <w:t xml:space="preserve">## Warning in max(ids, na.rm = TRUE): no non-missing arguments to max; returning</w:t>
+      </w:r>
+      <w:r>
+        <w:br/>
+      </w:r>
+      <w:r>
+        <w:rPr>
+          <w:rStyle w:val="VerbatimChar"/>
+        </w:rPr>
+        <w:t xml:space="preserve">## -Inf</w:t>
+      </w:r>
+    </w:p>
+    <w:p>
+      <w:pPr>
+        <w:pStyle w:val="SourceCode"/>
+      </w:pPr>
+      <w:r>
+        <w:rPr>
+          <w:rStyle w:val="VerbatimChar"/>
+        </w:rPr>
+        <w:t xml:space="preserve">## Warning in max(ids, na.rm = TRUE): no non-missing arguments to max; returning</w:t>
+      </w:r>
+      <w:r>
+        <w:br/>
+      </w:r>
+      <w:r>
+        <w:rPr>
+          <w:rStyle w:val="VerbatimChar"/>
+        </w:rPr>
+        <w:t xml:space="preserve">## -Inf</w:t>
+      </w:r>
+    </w:p>
+    <w:p>
+      <w:pPr>
+        <w:pStyle w:val="SourceCode"/>
+      </w:pPr>
+      <w:r>
+        <w:rPr>
+          <w:rStyle w:val="VerbatimChar"/>
+        </w:rPr>
+        <w:t xml:space="preserve">## Warning: Removed 1 row containing missing values (`geom_line()`).</w:t>
+      </w:r>
+    </w:p>
+    <w:p>
+      <w:pPr>
+        <w:pStyle w:val="FirstParagraph"/>
+      </w:pPr>
+      <w:r>
+        <w:drawing>
+          <wp:inline>
+            <wp:extent cx="5334000" cy="4667250"/>
+            <wp:effectExtent b="0" l="0" r="0" t="0"/>
+            <wp:docPr descr="" title="" id="746" name="Picture"/>
+            <a:graphic>
+              <a:graphicData uri="http://schemas.openxmlformats.org/drawingml/2006/picture">
+                <pic:pic>
+                  <pic:nvPicPr>
+                    <pic:cNvPr descr="C:/Users/bmahardja/Documents/GitHub/DeltaSmelt_LCM/Salinity_Zooplankton_analysis/Zooplankton-salinity-models_files/figure-docx/print%20plots-117.png" id="747" name="Picture"/>
+                    <pic:cNvPicPr>
+                      <a:picLocks noChangeArrowheads="1" noChangeAspect="1"/>
+                    </pic:cNvPicPr>
+                  </pic:nvPicPr>
+                  <pic:blipFill>
+                    <a:blip r:embed="rId745"/>
+                    <a:stretch>
+                      <a:fillRect/>
+                    </a:stretch>
+                  </pic:blipFill>
+                  <pic:spPr bwMode="auto">
+                    <a:xfrm>
+                      <a:off x="0" y="0"/>
+                      <a:ext cx="5334000" cy="4667250"/>
+                    </a:xfrm>
+                    <a:prstGeom prst="rect">
+                      <a:avLst/>
+                    </a:prstGeom>
+                    <a:noFill/>
+                    <a:ln w="9525">
+                      <a:noFill/>
+                      <a:headEnd/>
+                      <a:tailEnd/>
+                    </a:ln>
+                  </pic:spPr>
+                </pic:pic>
+              </a:graphicData>
+            </a:graphic>
+          </wp:inline>
+        </w:drawing>
+      </w:r>
+    </w:p>
+    <w:bookmarkEnd w:id="748"/>
+    <w:bookmarkStart w:id="752" w:name="mysid-10"/>
+    <w:p>
+      <w:pPr>
+        <w:pStyle w:val="Heading4"/>
+      </w:pPr>
+      <w:r>
+        <w:t xml:space="preserve">mysid</w:t>
+      </w:r>
+    </w:p>
+    <w:p>
+      <w:pPr>
+        <w:pStyle w:val="SourceCode"/>
+      </w:pPr>
+      <w:r>
+        <w:rPr>
+          <w:rStyle w:val="VerbatimChar"/>
+        </w:rPr>
+        <w:t xml:space="preserve">## Warning in max(ids, na.rm = TRUE): no non-missing arguments to max; returning</w:t>
+      </w:r>
+      <w:r>
+        <w:br/>
+      </w:r>
+      <w:r>
+        <w:rPr>
+          <w:rStyle w:val="VerbatimChar"/>
+        </w:rPr>
+        <w:t xml:space="preserve">## -Inf</w:t>
+      </w:r>
+    </w:p>
+    <w:p>
+      <w:pPr>
+        <w:pStyle w:val="SourceCode"/>
+      </w:pPr>
+      <w:r>
+        <w:rPr>
+          <w:rStyle w:val="VerbatimChar"/>
+        </w:rPr>
+        <w:t xml:space="preserve">## Warning in max(ids, na.rm = TRUE): no non-missing arguments to max; returning</w:t>
+      </w:r>
+      <w:r>
+        <w:br/>
+      </w:r>
+      <w:r>
+        <w:rPr>
+          <w:rStyle w:val="VerbatimChar"/>
+        </w:rPr>
+        <w:t xml:space="preserve">## -Inf</w:t>
+      </w:r>
+    </w:p>
+    <w:p>
+      <w:pPr>
+        <w:pStyle w:val="SourceCode"/>
+      </w:pPr>
+      <w:r>
+        <w:rPr>
+          <w:rStyle w:val="VerbatimChar"/>
+        </w:rPr>
+        <w:t xml:space="preserve">## Warning: Removed 1 row containing missing values (`geom_line()`).</w:t>
+      </w:r>
+    </w:p>
+    <w:p>
+      <w:pPr>
+        <w:pStyle w:val="FirstParagraph"/>
+      </w:pPr>
+      <w:r>
+        <w:drawing>
+          <wp:inline>
+            <wp:extent cx="5334000" cy="4667250"/>
+            <wp:effectExtent b="0" l="0" r="0" t="0"/>
+            <wp:docPr descr="" title="" id="750" name="Picture"/>
+            <a:graphic>
+              <a:graphicData uri="http://schemas.openxmlformats.org/drawingml/2006/picture">
+                <pic:pic>
+                  <pic:nvPicPr>
+                    <pic:cNvPr descr="C:/Users/bmahardja/Documents/GitHub/DeltaSmelt_LCM/Salinity_Zooplankton_analysis/Zooplankton-salinity-models_files/figure-docx/print%20plots-118.png" id="751" name="Picture"/>
+                    <pic:cNvPicPr>
+                      <a:picLocks noChangeArrowheads="1" noChangeAspect="1"/>
+                    </pic:cNvPicPr>
+                  </pic:nvPicPr>
+                  <pic:blipFill>
+                    <a:blip r:embed="rId749"/>
+                    <a:stretch>
+                      <a:fillRect/>
+                    </a:stretch>
+                  </pic:blipFill>
+                  <pic:spPr bwMode="auto">
+                    <a:xfrm>
+                      <a:off x="0" y="0"/>
+                      <a:ext cx="5334000" cy="4667250"/>
+                    </a:xfrm>
+                    <a:prstGeom prst="rect">
+                      <a:avLst/>
+                    </a:prstGeom>
+                    <a:noFill/>
+                    <a:ln w="9525">
+                      <a:noFill/>
+                      <a:headEnd/>
+                      <a:tailEnd/>
+                    </a:ln>
+                  </pic:spPr>
+                </pic:pic>
+              </a:graphicData>
+            </a:graphic>
+          </wp:inline>
+        </w:drawing>
+      </w:r>
+    </w:p>
+    <w:bookmarkEnd w:id="752"/>
+    <w:bookmarkStart w:id="756" w:name="othcyc-10"/>
+    <w:p>
+      <w:pPr>
+        <w:pStyle w:val="Heading4"/>
+      </w:pPr>
+      <w:r>
+        <w:t xml:space="preserve">othcyc</w:t>
+      </w:r>
+    </w:p>
+    <w:p>
+      <w:pPr>
+        <w:pStyle w:val="SourceCode"/>
+      </w:pPr>
+      <w:r>
+        <w:rPr>
+          <w:rStyle w:val="VerbatimChar"/>
+        </w:rPr>
+        <w:t xml:space="preserve">## Warning in max(ids, na.rm = TRUE): no non-missing arguments to max; returning</w:t>
+      </w:r>
+      <w:r>
+        <w:br/>
+      </w:r>
+      <w:r>
+        <w:rPr>
+          <w:rStyle w:val="VerbatimChar"/>
+        </w:rPr>
+        <w:t xml:space="preserve">## -Inf</w:t>
+      </w:r>
+    </w:p>
+    <w:p>
+      <w:pPr>
+        <w:pStyle w:val="SourceCode"/>
+      </w:pPr>
+      <w:r>
+        <w:rPr>
+          <w:rStyle w:val="VerbatimChar"/>
+        </w:rPr>
+        <w:t xml:space="preserve">## Warning in max(ids, na.rm = TRUE): no non-missing arguments to max; returning</w:t>
+      </w:r>
+      <w:r>
+        <w:br/>
+      </w:r>
+      <w:r>
+        <w:rPr>
+          <w:rStyle w:val="VerbatimChar"/>
+        </w:rPr>
+        <w:t xml:space="preserve">## -Inf</w:t>
+      </w:r>
+    </w:p>
+    <w:p>
+      <w:pPr>
+        <w:pStyle w:val="SourceCode"/>
+      </w:pPr>
+      <w:r>
+        <w:rPr>
+          <w:rStyle w:val="VerbatimChar"/>
+        </w:rPr>
+        <w:t xml:space="preserve">## Warning: Removed 1 row containing missing values (`geom_line()`).</w:t>
+      </w:r>
+    </w:p>
+    <w:p>
+      <w:pPr>
+        <w:pStyle w:val="FirstParagraph"/>
+      </w:pPr>
+      <w:r>
+        <w:drawing>
+          <wp:inline>
+            <wp:extent cx="5334000" cy="4667250"/>
+            <wp:effectExtent b="0" l="0" r="0" t="0"/>
+            <wp:docPr descr="" title="" id="754" name="Picture"/>
+            <a:graphic>
+              <a:graphicData uri="http://schemas.openxmlformats.org/drawingml/2006/picture">
+                <pic:pic>
+                  <pic:nvPicPr>
+                    <pic:cNvPr descr="C:/Users/bmahardja/Documents/GitHub/DeltaSmelt_LCM/Salinity_Zooplankton_analysis/Zooplankton-salinity-models_files/figure-docx/print%20plots-119.png" id="755" name="Picture"/>
+                    <pic:cNvPicPr>
+                      <a:picLocks noChangeArrowheads="1" noChangeAspect="1"/>
+                    </pic:cNvPicPr>
+                  </pic:nvPicPr>
+                  <pic:blipFill>
+                    <a:blip r:embed="rId753"/>
+                    <a:stretch>
+                      <a:fillRect/>
+                    </a:stretch>
+                  </pic:blipFill>
+                  <pic:spPr bwMode="auto">
+                    <a:xfrm>
+                      <a:off x="0" y="0"/>
+                      <a:ext cx="5334000" cy="4667250"/>
+                    </a:xfrm>
+                    <a:prstGeom prst="rect">
+                      <a:avLst/>
+                    </a:prstGeom>
+                    <a:noFill/>
+                    <a:ln w="9525">
+                      <a:noFill/>
+                      <a:headEnd/>
+                      <a:tailEnd/>
+                    </a:ln>
+                  </pic:spPr>
+                </pic:pic>
+              </a:graphicData>
+            </a:graphic>
+          </wp:inline>
+        </w:drawing>
+      </w:r>
+    </w:p>
+    <w:bookmarkEnd w:id="756"/>
+    <w:bookmarkStart w:id="760" w:name="other-10"/>
+    <w:p>
+      <w:pPr>
+        <w:pStyle w:val="Heading4"/>
+      </w:pPr>
+      <w:r>
+        <w:t xml:space="preserve">other</w:t>
+      </w:r>
+    </w:p>
+    <w:p>
+      <w:pPr>
+        <w:pStyle w:val="SourceCode"/>
+      </w:pPr>
+      <w:r>
+        <w:rPr>
+          <w:rStyle w:val="VerbatimChar"/>
+        </w:rPr>
+        <w:t xml:space="preserve">## Warning in max(ids, na.rm = TRUE): no non-missing arguments to max; returning</w:t>
+      </w:r>
+      <w:r>
+        <w:br/>
+      </w:r>
+      <w:r>
+        <w:rPr>
+          <w:rStyle w:val="VerbatimChar"/>
+        </w:rPr>
+        <w:t xml:space="preserve">## -Inf</w:t>
+      </w:r>
+    </w:p>
+    <w:p>
+      <w:pPr>
+        <w:pStyle w:val="SourceCode"/>
+      </w:pPr>
+      <w:r>
+        <w:rPr>
+          <w:rStyle w:val="VerbatimChar"/>
+        </w:rPr>
+        <w:t xml:space="preserve">## Warning in max(ids, na.rm = TRUE): no non-missing arguments to max; returning</w:t>
+      </w:r>
+      <w:r>
+        <w:br/>
+      </w:r>
+      <w:r>
+        <w:rPr>
+          <w:rStyle w:val="VerbatimChar"/>
+        </w:rPr>
+        <w:t xml:space="preserve">## -Inf</w:t>
+      </w:r>
+    </w:p>
+    <w:p>
+      <w:pPr>
+        <w:pStyle w:val="SourceCode"/>
+      </w:pPr>
+      <w:r>
+        <w:rPr>
+          <w:rStyle w:val="VerbatimChar"/>
+        </w:rPr>
+        <w:t xml:space="preserve">## Warning: Removed 1 row containing missing values (`geom_line()`).</w:t>
+      </w:r>
+    </w:p>
+    <w:p>
+      <w:pPr>
+        <w:pStyle w:val="FirstParagraph"/>
+      </w:pPr>
+      <w:r>
+        <w:drawing>
+          <wp:inline>
+            <wp:extent cx="5334000" cy="4667250"/>
+            <wp:effectExtent b="0" l="0" r="0" t="0"/>
+            <wp:docPr descr="" title="" id="758" name="Picture"/>
+            <a:graphic>
+              <a:graphicData uri="http://schemas.openxmlformats.org/drawingml/2006/picture">
+                <pic:pic>
+                  <pic:nvPicPr>
+                    <pic:cNvPr descr="C:/Users/bmahardja/Documents/GitHub/DeltaSmelt_LCM/Salinity_Zooplankton_analysis/Zooplankton-salinity-models_files/figure-docx/print%20plots-120.png" id="759" name="Picture"/>
+                    <pic:cNvPicPr>
+                      <a:picLocks noChangeArrowheads="1" noChangeAspect="1"/>
+                    </pic:cNvPicPr>
+                  </pic:nvPicPr>
+                  <pic:blipFill>
+                    <a:blip r:embed="rId757"/>
+                    <a:stretch>
+                      <a:fillRect/>
+                    </a:stretch>
+                  </pic:blipFill>
+                  <pic:spPr bwMode="auto">
+                    <a:xfrm>
+                      <a:off x="0" y="0"/>
+                      <a:ext cx="5334000" cy="4667250"/>
+                    </a:xfrm>
+                    <a:prstGeom prst="rect">
+                      <a:avLst/>
+                    </a:prstGeom>
+                    <a:noFill/>
+                    <a:ln w="9525">
+                      <a:noFill/>
+                      <a:headEnd/>
+                      <a:tailEnd/>
+                    </a:ln>
+                  </pic:spPr>
+                </pic:pic>
+              </a:graphicData>
+            </a:graphic>
+          </wp:inline>
+        </w:drawing>
+      </w:r>
+    </w:p>
+    <w:bookmarkEnd w:id="760"/>
+    <w:bookmarkEnd w:id="761"/>
+    <w:bookmarkEnd w:id="762"/>
+    <w:bookmarkEnd w:id="763"/>
     <w:sectPr/>
   </w:body>
 </w:document>

</xml_diff>